<commit_message>
add iOS apps explicitely
</commit_message>
<xml_diff>
--- a/Isaac Lyons Resume.docx
+++ b/Isaac Lyons Resume.docx
@@ -135,7 +135,7 @@
         <w:rPr>
           <w:rtl w:val="0"/>
         </w:rPr>
-        <w:t>Setton Consulting</w:t>
+        <w:t>Setton Consulting:</w:t>
       </w:r>
     </w:p>
     <w:p>
@@ -143,27 +143,64 @@
         <w:pStyle w:val="Body"/>
         <w:rPr>
           <w:outline w:val="0"/>
-          <w:color w:val="5e5e5e"/>
-          <w14:textFill>
-            <w14:solidFill>
-              <w14:srgbClr w14:val="5E5E5E"/>
-            </w14:solidFill>
-          </w14:textFill>
-        </w:rPr>
-      </w:pPr>
-      <w:r>
-        <w:rPr>
-          <w:outline w:val="0"/>
-          <w:color w:val="5e5e5e"/>
-          <w:rtl w:val="0"/>
-          <w:lang w:val="en-US"/>
-          <w14:textFill>
-            <w14:solidFill>
-              <w14:srgbClr w14:val="5E5E5E"/>
+          <w:color w:val="000000"/>
+          <w14:textFill>
+            <w14:solidFill>
+              <w14:srgbClr w14:val="000000">
+                <w14:alpha w14:val="30017"/>
+              </w14:srgbClr>
+            </w14:solidFill>
+          </w14:textFill>
+        </w:rPr>
+      </w:pPr>
+      <w:r>
+        <w:rPr>
+          <w:outline w:val="0"/>
+          <w:color w:val="000000"/>
+          <w:rtl w:val="0"/>
+          <w:lang w:val="en-US"/>
+          <w14:textFill>
+            <w14:solidFill>
+              <w14:srgbClr w14:val="000000">
+                <w14:alpha w14:val="30017"/>
+              </w14:srgbClr>
             </w14:solidFill>
           </w14:textFill>
         </w:rPr>
         <w:t>Systems Engineer</w:t>
+      </w:r>
+    </w:p>
+    <w:p>
+      <w:pPr>
+        <w:pStyle w:val="Body"/>
+        <w:spacing w:after="80"/>
+        <w:rPr>
+          <w:outline w:val="0"/>
+          <w:color w:val="000000"/>
+          <w14:textFill>
+            <w14:solidFill>
+              <w14:srgbClr w14:val="000000">
+                <w14:alpha w14:val="30017"/>
+              </w14:srgbClr>
+            </w14:solidFill>
+          </w14:textFill>
+        </w:rPr>
+      </w:pPr>
+      <w:r>
+        <w:rPr>
+          <w:outline w:val="0"/>
+          <w:color w:val="000000"/>
+          <w:rtl w:val="0"/>
+          <w:lang w:val="en-US"/>
+          <w14:textFill>
+            <w14:solidFill>
+              <w14:srgbClr w14:val="000000">
+                <w14:alpha w14:val="30017"/>
+              </w14:srgbClr>
+            </w14:solidFill>
+          </w14:textFill>
+        </w:rPr>
+        <w:t>Remote</w:t>
       </w:r>
     </w:p>
     <w:p>
@@ -283,7 +320,7 @@
         <w:rPr>
           <w:rtl w:val="0"/>
         </w:rPr>
-        <w:t>Software Developer</w:t>
+        <w:t>Software Developer:</w:t>
       </w:r>
     </w:p>
     <w:p>
@@ -397,6 +434,74 @@
             </w14:solidFill>
           </w14:textFill>
         </w:rPr>
+        <w:t>Designed and developed 2 iOS apps in Swift</w:t>
+      </w:r>
+    </w:p>
+    <w:p>
+      <w:pPr>
+        <w:pStyle w:val="Body"/>
+        <w:rPr>
+          <w:outline w:val="0"/>
+          <w:color w:val="000000"/>
+          <w:u w:color="000000"/>
+          <w14:textFill>
+            <w14:solidFill>
+              <w14:srgbClr w14:val="000000">
+                <w14:alpha w14:val="30017"/>
+              </w14:srgbClr>
+            </w14:solidFill>
+          </w14:textFill>
+        </w:rPr>
+      </w:pPr>
+      <w:r>
+        <w:rPr>
+          <w:outline w:val="0"/>
+          <w:color w:val="000000"/>
+          <w:u w:color="000000"/>
+          <w:rtl w:val="0"/>
+          <w:lang w:val="en-US"/>
+          <w14:textFill>
+            <w14:solidFill>
+              <w14:srgbClr w14:val="000000">
+                <w14:alpha w14:val="30017"/>
+              </w14:srgbClr>
+            </w14:solidFill>
+          </w14:textFill>
+        </w:rPr>
+        <w:t>Developed Python package for decrypting Audible DRM audiobooks</w:t>
+      </w:r>
+    </w:p>
+    <w:p>
+      <w:pPr>
+        <w:pStyle w:val="Body"/>
+        <w:rPr>
+          <w:outline w:val="0"/>
+          <w:color w:val="000000"/>
+          <w:u w:color="000000"/>
+          <w14:textFill>
+            <w14:solidFill>
+              <w14:srgbClr w14:val="000000">
+                <w14:alpha w14:val="30017"/>
+              </w14:srgbClr>
+            </w14:solidFill>
+          </w14:textFill>
+        </w:rPr>
+      </w:pPr>
+      <w:r>
+        <w:rPr>
+          <w:outline w:val="0"/>
+          <w:color w:val="000000"/>
+          <w:u w:color="000000"/>
+          <w:rtl w:val="0"/>
+          <w:lang w:val="en-US"/>
+          <w14:textFill>
+            <w14:solidFill>
+              <w14:srgbClr w14:val="000000">
+                <w14:alpha w14:val="30017"/>
+              </w14:srgbClr>
+            </w14:solidFill>
+          </w14:textFill>
+        </w:rPr>
         <w:t>Top 10% of active users on Stack Overflow in 2023</w:t>
       </w:r>
     </w:p>
@@ -461,7 +566,7 @@
             </w14:solidFill>
           </w14:textFill>
         </w:rPr>
-        <w:t>Documentation maintenance and updating</w:t>
+        <w:t>Nginx webserver support</w:t>
       </w:r>
     </w:p>
     <w:p>
@@ -493,7 +598,7 @@
             </w14:solidFill>
           </w14:textFill>
         </w:rPr>
-        <w:t>Continuous build systems</w:t>
+        <w:t>DNS records/domain hosting</w:t>
       </w:r>
     </w:p>
     <w:p>
@@ -526,38 +631,6 @@
           </w14:textFill>
         </w:rPr>
         <w:t>Docker containerization</w:t>
-      </w:r>
-    </w:p>
-    <w:p>
-      <w:pPr>
-        <w:pStyle w:val="Body"/>
-        <w:rPr>
-          <w:outline w:val="0"/>
-          <w:color w:val="000000"/>
-          <w14:textFill>
-            <w14:solidFill>
-              <w14:srgbClr w14:val="000000">
-                <w14:alpha w14:val="30017"/>
-              </w14:srgbClr>
-            </w14:solidFill>
-          </w14:textFill>
-        </w:rPr>
-      </w:pPr>
-      <w:r>
-        <w:rPr>
-          <w:outline w:val="0"/>
-          <w:color w:val="000000"/>
-          <w:rtl w:val="0"/>
-          <w:lang w:val="en-US"/>
-          <w14:textFill>
-            <w14:solidFill>
-              <w14:srgbClr w14:val="000000">
-                <w14:alpha w14:val="30017"/>
-              </w14:srgbClr>
-            </w14:solidFill>
-          </w14:textFill>
-        </w:rPr>
-        <w:t>PyPi package maintainer</w:t>
       </w:r>
     </w:p>
     <w:p>
@@ -625,7 +698,7 @@
         <w:rPr>
           <w:rtl w:val="0"/>
         </w:rPr>
-        <w:t>Infosys Inc.</w:t>
+        <w:t>Infosys Inc.:</w:t>
       </w:r>
     </w:p>
     <w:p>
@@ -805,6 +878,12 @@
         </w:rPr>
         <w:t>SureLock Technology</w:t>
       </w:r>
+      <w:r>
+        <w:rPr>
+          <w:rtl w:val="0"/>
+        </w:rPr>
+        <w:t>:</w:t>
+      </w:r>
     </w:p>
     <w:p>
       <w:pPr>
@@ -1235,50 +1314,735 @@
     </w:p>
     <w:p>
       <w:pPr>
+        <w:pStyle w:val="Body"/>
+        <w:rPr>
+          <w:outline w:val="0"/>
+          <w:color w:val="000000"/>
+          <w14:textFill>
+            <w14:solidFill>
+              <w14:srgbClr w14:val="000000">
+                <w14:alpha w14:val="30017"/>
+              </w14:srgbClr>
+            </w14:solidFill>
+          </w14:textFill>
+        </w:rPr>
+      </w:pPr>
+      <w:r>
+        <w:rPr>
+          <w:outline w:val="0"/>
+          <w:color w:val="000000"/>
+          <w:rtl w:val="0"/>
+          <w:lang w:val="en-US"/>
+          <w14:textFill>
+            <w14:solidFill>
+              <w14:srgbClr w14:val="000000">
+                <w14:alpha w14:val="30017"/>
+              </w14:srgbClr>
+            </w14:solidFill>
+          </w14:textFill>
+        </w:rPr>
+        <w:t>iMac, MacBook, and iPhone repair</w:t>
+      </w:r>
+    </w:p>
+    <w:p>
+      <w:pPr>
         <w:pStyle w:val="date-right"/>
         <w:bidi w:val="0"/>
       </w:pPr>
+      <w:r>
+        <w:rPr>
+          <w:rtl w:val="0"/>
+        </w:rPr>
+        <w:t xml:space="preserve">(May 2019 </w:t>
+      </w:r>
+      <w:r>
+        <w:rPr>
+          <w:rtl w:val="0"/>
+        </w:rPr>
+        <w:t xml:space="preserve">– </w:t>
+      </w:r>
+      <w:r>
+        <w:rPr>
+          <w:rtl w:val="0"/>
+        </w:rPr>
+        <w:t>Sep 2020)</w:t>
+      </w:r>
+    </w:p>
+    <w:p>
+      <w:pPr>
+        <w:pStyle w:val="Heading 3"/>
+        <w:bidi w:val="0"/>
+      </w:pPr>
+      <w:r>
+        <w:rPr>
+          <w:rtl w:val="0"/>
+        </w:rPr>
+        <w:t>Service Quick</w:t>
+      </w:r>
+      <w:r>
+        <w:rPr>
+          <w:rtl w:val="0"/>
+        </w:rPr>
+        <w:t>:</w:t>
+      </w:r>
+    </w:p>
+    <w:p>
+      <w:pPr>
+        <w:pStyle w:val="Body"/>
+        <w:rPr>
+          <w:outline w:val="0"/>
+          <w:color w:val="000000"/>
+          <w14:textFill>
+            <w14:solidFill>
+              <w14:srgbClr w14:val="000000">
+                <w14:alpha w14:val="30017"/>
+              </w14:srgbClr>
+            </w14:solidFill>
+          </w14:textFill>
+        </w:rPr>
+      </w:pPr>
+      <w:r>
+        <w:rPr>
+          <w:outline w:val="0"/>
+          <w:color w:val="000000"/>
+          <w:rtl w:val="0"/>
+          <w:lang w:val="en-US"/>
+          <w14:textFill>
+            <w14:solidFill>
+              <w14:srgbClr w14:val="000000">
+                <w14:alpha w14:val="30017"/>
+              </w14:srgbClr>
+            </w14:solidFill>
+          </w14:textFill>
+        </w:rPr>
+        <w:t xml:space="preserve">Call Center Team Lead </w:t>
+      </w:r>
+    </w:p>
+    <w:p>
+      <w:pPr>
+        <w:pStyle w:val="Body"/>
+        <w:spacing w:after="80"/>
+        <w:rPr>
+          <w:outline w:val="0"/>
+          <w:color w:val="000000"/>
+          <w14:textFill>
+            <w14:solidFill>
+              <w14:srgbClr w14:val="000000">
+                <w14:alpha w14:val="30017"/>
+              </w14:srgbClr>
+            </w14:solidFill>
+          </w14:textFill>
+        </w:rPr>
+      </w:pPr>
+      <w:r>
+        <w:rPr>
+          <w:outline w:val="0"/>
+          <w:color w:val="000000"/>
+          <w:rtl w:val="0"/>
+          <w:lang w:val="en-US"/>
+          <w14:textFill>
+            <w14:solidFill>
+              <w14:srgbClr w14:val="000000">
+                <w14:alpha w14:val="30017"/>
+              </w14:srgbClr>
+            </w14:solidFill>
+          </w14:textFill>
+        </w:rPr>
+        <w:t>A</w:t>
+      </w:r>
+      <w:r>
+        <w:rPr>
+          <w:outline w:val="0"/>
+          <w:color w:val="000000"/>
+          <w:rtl w:val="0"/>
+          <w14:textFill>
+            <w14:solidFill>
+              <w14:srgbClr w14:val="000000">
+                <w14:alpha w14:val="30017"/>
+              </w14:srgbClr>
+            </w14:solidFill>
+          </w14:textFill>
+        </w:rPr>
+        <w:t>tlanta</w:t>
+      </w:r>
+      <w:r>
+        <w:rPr>
+          <w:outline w:val="0"/>
+          <w:color w:val="000000"/>
+          <w:rtl w:val="0"/>
+          <w:lang w:val="en-US"/>
+          <w14:textFill>
+            <w14:solidFill>
+              <w14:srgbClr w14:val="000000">
+                <w14:alpha w14:val="30017"/>
+              </w14:srgbClr>
+            </w14:solidFill>
+          </w14:textFill>
+        </w:rPr>
+        <w:t>, Georgia</w:t>
+      </w:r>
+    </w:p>
+    <w:p>
+      <w:pPr>
+        <w:pStyle w:val="Body"/>
+        <w:rPr>
+          <w:outline w:val="0"/>
+          <w:color w:val="000000"/>
+          <w14:textFill>
+            <w14:solidFill>
+              <w14:srgbClr w14:val="000000">
+                <w14:alpha w14:val="30017"/>
+              </w14:srgbClr>
+            </w14:solidFill>
+          </w14:textFill>
+        </w:rPr>
+      </w:pPr>
+      <w:r>
+        <w:rPr>
+          <w:outline w:val="0"/>
+          <w:color w:val="000000"/>
+          <w:rtl w:val="0"/>
+          <w:lang w:val="en-US"/>
+          <w14:textFill>
+            <w14:solidFill>
+              <w14:srgbClr w14:val="000000">
+                <w14:alpha w14:val="30017"/>
+              </w14:srgbClr>
+            </w14:solidFill>
+          </w14:textFill>
+        </w:rPr>
+        <w:t>T</w:t>
+      </w:r>
+      <w:r>
+        <w:rPr>
+          <w:outline w:val="0"/>
+          <w:color w:val="000000"/>
+          <w:rtl w:val="0"/>
+          <w:lang w:val="en-US"/>
+          <w14:textFill>
+            <w14:solidFill>
+              <w14:srgbClr w14:val="000000">
+                <w14:alpha w14:val="30017"/>
+              </w14:srgbClr>
+            </w14:solidFill>
+          </w14:textFill>
+        </w:rPr>
+        <w:t>ier 2 help</w:t>
+      </w:r>
+      <w:r>
+        <w:rPr>
+          <w:outline w:val="0"/>
+          <w:color w:val="000000"/>
+          <w:rtl w:val="0"/>
+          <w:lang w:val="en-US"/>
+          <w14:textFill>
+            <w14:solidFill>
+              <w14:srgbClr w14:val="000000">
+                <w14:alpha w14:val="30017"/>
+              </w14:srgbClr>
+            </w14:solidFill>
+          </w14:textFill>
+        </w:rPr>
+        <w:t xml:space="preserve"> </w:t>
+      </w:r>
+      <w:r>
+        <w:rPr>
+          <w:outline w:val="0"/>
+          <w:color w:val="000000"/>
+          <w:rtl w:val="0"/>
+          <w14:textFill>
+            <w14:solidFill>
+              <w14:srgbClr w14:val="000000">
+                <w14:alpha w14:val="30017"/>
+              </w14:srgbClr>
+            </w14:solidFill>
+          </w14:textFill>
+        </w:rPr>
+        <w:t>des</w:t>
+      </w:r>
+      <w:r>
+        <w:rPr>
+          <w:outline w:val="0"/>
+          <w:color w:val="000000"/>
+          <w:rtl w:val="0"/>
+          <w:lang w:val="en-US"/>
+          <w14:textFill>
+            <w14:solidFill>
+              <w14:srgbClr w14:val="000000">
+                <w14:alpha w14:val="30017"/>
+              </w14:srgbClr>
+            </w14:solidFill>
+          </w14:textFill>
+        </w:rPr>
+        <w:t>k</w:t>
+      </w:r>
+      <w:r>
+        <w:rPr>
+          <w:outline w:val="0"/>
+          <w:color w:val="000000"/>
+          <w14:textFill>
+            <w14:solidFill>
+              <w14:srgbClr w14:val="000000">
+                <w14:alpha w14:val="30017"/>
+              </w14:srgbClr>
+            </w14:solidFill>
+          </w14:textFill>
+        </w:rPr>
+        <w:br w:type="textWrapping"/>
+      </w:r>
+      <w:r>
+        <w:rPr>
+          <w:outline w:val="0"/>
+          <w:color w:val="000000"/>
+          <w:rtl w:val="0"/>
+          <w:lang w:val="en-US"/>
+          <w14:textFill>
+            <w14:solidFill>
+              <w14:srgbClr w14:val="000000">
+                <w14:alpha w14:val="30017"/>
+              </w14:srgbClr>
+            </w14:solidFill>
+          </w14:textFill>
+        </w:rPr>
+        <w:t xml:space="preserve">Developed extensive AutoHotkey </w:t>
+      </w:r>
+      <w:r>
+        <w:rPr>
+          <w:outline w:val="0"/>
+          <w:color w:val="000000"/>
+          <w:rtl w:val="0"/>
+          <w:lang w:val="en-US"/>
+          <w14:textFill>
+            <w14:solidFill>
+              <w14:srgbClr w14:val="000000">
+                <w14:alpha w14:val="30017"/>
+              </w14:srgbClr>
+            </w14:solidFill>
+          </w14:textFill>
+        </w:rPr>
+        <w:t>programs to improve employee ef</w:t>
+      </w:r>
+      <w:r>
+        <w:rPr>
+          <w:outline w:val="0"/>
+          <w:color w:val="000000"/>
+          <w:rtl w:val="0"/>
+          <w:lang w:val="en-US"/>
+          <w14:textFill>
+            <w14:solidFill>
+              <w14:srgbClr w14:val="000000">
+                <w14:alpha w14:val="30017"/>
+              </w14:srgbClr>
+            </w14:solidFill>
+          </w14:textFill>
+        </w:rPr>
+        <w:t>fi</w:t>
+      </w:r>
+      <w:r>
+        <w:rPr>
+          <w:outline w:val="0"/>
+          <w:color w:val="000000"/>
+          <w:rtl w:val="0"/>
+          <w:lang w:val="en-US"/>
+          <w14:textFill>
+            <w14:solidFill>
+              <w14:srgbClr w14:val="000000">
+                <w14:alpha w14:val="30017"/>
+              </w14:srgbClr>
+            </w14:solidFill>
+          </w14:textFill>
+        </w:rPr>
+        <w:t>ciency</w:t>
+      </w:r>
+    </w:p>
+    <w:p>
+      <w:pPr>
+        <w:pStyle w:val="Body"/>
+        <w:rPr>
+          <w:outline w:val="0"/>
+          <w:color w:val="000000"/>
+          <w14:textFill>
+            <w14:solidFill>
+              <w14:srgbClr w14:val="000000">
+                <w14:alpha w14:val="30017"/>
+              </w14:srgbClr>
+            </w14:solidFill>
+          </w14:textFill>
+        </w:rPr>
+      </w:pPr>
+      <w:r>
+        <w:rPr>
+          <w:outline w:val="0"/>
+          <w:color w:val="000000"/>
+          <w:rtl w:val="0"/>
+          <w:lang w:val="en-US"/>
+          <w14:textFill>
+            <w14:solidFill>
+              <w14:srgbClr w14:val="000000">
+                <w14:alpha w14:val="30017"/>
+              </w14:srgbClr>
+            </w14:solidFill>
+          </w14:textFill>
+        </w:rPr>
+        <w:t>R</w:t>
+      </w:r>
+      <w:r>
+        <w:rPr>
+          <w:outline w:val="0"/>
+          <w:color w:val="000000"/>
+          <w:rtl w:val="0"/>
+          <w:lang w:val="en-US"/>
+          <w14:textFill>
+            <w14:solidFill>
+              <w14:srgbClr w14:val="000000">
+                <w14:alpha w14:val="30017"/>
+              </w14:srgbClr>
+            </w14:solidFill>
+          </w14:textFill>
+        </w:rPr>
+        <w:t>oot cause analysis and documentation</w:t>
+      </w:r>
+      <w:r>
+        <w:rPr>
+          <w:outline w:val="0"/>
+          <w:color w:val="000000"/>
+          <w14:textFill>
+            <w14:solidFill>
+              <w14:srgbClr w14:val="000000">
+                <w14:alpha w14:val="30017"/>
+              </w14:srgbClr>
+            </w14:solidFill>
+          </w14:textFill>
+        </w:rPr>
+        <w:br w:type="textWrapping"/>
+      </w:r>
+      <w:r>
+        <w:rPr>
+          <w:outline w:val="0"/>
+          <w:color w:val="000000"/>
+          <w:rtl w:val="0"/>
+          <w:lang w:val="en-US"/>
+          <w14:textFill>
+            <w14:solidFill>
+              <w14:srgbClr w14:val="000000">
+                <w14:alpha w14:val="30017"/>
+              </w14:srgbClr>
+            </w14:solidFill>
+          </w14:textFill>
+        </w:rPr>
+        <w:t>C</w:t>
+      </w:r>
+      <w:r>
+        <w:rPr>
+          <w:outline w:val="0"/>
+          <w:color w:val="000000"/>
+          <w:rtl w:val="0"/>
+          <w:lang w:val="en-US"/>
+          <w14:textFill>
+            <w14:solidFill>
+              <w14:srgbClr w14:val="000000">
+                <w14:alpha w14:val="30017"/>
+              </w14:srgbClr>
+            </w14:solidFill>
+          </w14:textFill>
+        </w:rPr>
+        <w:t>ross-trained employees on repair detail</w:t>
+      </w:r>
+      <w:r>
+        <w:rPr>
+          <w:outline w:val="0"/>
+          <w:color w:val="000000"/>
+          <w:rtl w:val="0"/>
+          <w:lang w:val="en-US"/>
+          <w14:textFill>
+            <w14:solidFill>
+              <w14:srgbClr w14:val="000000">
+                <w14:alpha w14:val="30017"/>
+              </w14:srgbClr>
+            </w14:solidFill>
+          </w14:textFill>
+        </w:rPr>
+        <w:t>s</w:t>
+      </w:r>
     </w:p>
     <w:p>
       <w:pPr>
         <w:pStyle w:val="date-right"/>
         <w:bidi w:val="0"/>
       </w:pPr>
+      <w:r>
+        <w:rPr>
+          <w:rtl w:val="0"/>
+        </w:rPr>
+        <w:t xml:space="preserve">(Feb 2018 </w:t>
+      </w:r>
+      <w:r>
+        <w:rPr>
+          <w:rtl w:val="0"/>
+        </w:rPr>
+        <w:t xml:space="preserve">– </w:t>
+      </w:r>
+      <w:r>
+        <w:rPr>
+          <w:rtl w:val="0"/>
+        </w:rPr>
+        <w:t>Feb 2020)</w:t>
+      </w:r>
+    </w:p>
+    <w:p>
+      <w:pPr>
+        <w:pStyle w:val="Heading 3"/>
+        <w:bidi w:val="0"/>
+      </w:pPr>
+      <w:r>
+        <w:rPr>
+          <w:rtl w:val="0"/>
+        </w:rPr>
+        <w:t>Judge Academy</w:t>
+      </w:r>
+      <w:r>
+        <w:rPr>
+          <w:rtl w:val="0"/>
+        </w:rPr>
+        <w:t>:</w:t>
+      </w:r>
+      <w:r>
+        <w:rPr>
+          <w:rtl w:val="0"/>
+        </w:rPr>
+        <w:t xml:space="preserve"> </w:t>
+      </w:r>
+    </w:p>
+    <w:p>
+      <w:pPr>
+        <w:pStyle w:val="Body"/>
+        <w:rPr>
+          <w:outline w:val="0"/>
+          <w:color w:val="000000"/>
+          <w14:textFill>
+            <w14:solidFill>
+              <w14:srgbClr w14:val="000000">
+                <w14:alpha w14:val="30017"/>
+              </w14:srgbClr>
+            </w14:solidFill>
+          </w14:textFill>
+        </w:rPr>
+      </w:pPr>
+      <w:r>
+        <w:rPr>
+          <w:outline w:val="0"/>
+          <w:color w:val="000000"/>
+          <w:rtl w:val="0"/>
+          <w:lang w:val="en-US"/>
+          <w14:textFill>
+            <w14:solidFill>
+              <w14:srgbClr w14:val="000000">
+                <w14:alpha w14:val="30017"/>
+              </w14:srgbClr>
+            </w14:solidFill>
+          </w14:textFill>
+        </w:rPr>
+        <w:t>Magic: the Gathering judge</w:t>
+      </w:r>
+    </w:p>
+    <w:p>
+      <w:pPr>
+        <w:pStyle w:val="Body"/>
+        <w:spacing w:after="80"/>
+        <w:rPr>
+          <w:outline w:val="0"/>
+          <w:color w:val="000000"/>
+          <w14:textFill>
+            <w14:solidFill>
+              <w14:srgbClr w14:val="000000">
+                <w14:alpha w14:val="30017"/>
+              </w14:srgbClr>
+            </w14:solidFill>
+          </w14:textFill>
+        </w:rPr>
+      </w:pPr>
+      <w:r>
+        <w:rPr>
+          <w:outline w:val="0"/>
+          <w:color w:val="000000"/>
+          <w:rtl w:val="0"/>
+          <w:lang w:val="en-US"/>
+          <w14:textFill>
+            <w14:solidFill>
+              <w14:srgbClr w14:val="000000">
+                <w14:alpha w14:val="30017"/>
+              </w14:srgbClr>
+            </w14:solidFill>
+          </w14:textFill>
+        </w:rPr>
+        <w:t>A</w:t>
+      </w:r>
+      <w:r>
+        <w:rPr>
+          <w:outline w:val="0"/>
+          <w:color w:val="000000"/>
+          <w:rtl w:val="0"/>
+          <w14:textFill>
+            <w14:solidFill>
+              <w14:srgbClr w14:val="000000">
+                <w14:alpha w14:val="30017"/>
+              </w14:srgbClr>
+            </w14:solidFill>
+          </w14:textFill>
+        </w:rPr>
+        <w:t>tlanta</w:t>
+      </w:r>
+      <w:r>
+        <w:rPr>
+          <w:outline w:val="0"/>
+          <w:color w:val="000000"/>
+          <w:rtl w:val="0"/>
+          <w:lang w:val="en-US"/>
+          <w14:textFill>
+            <w14:solidFill>
+              <w14:srgbClr w14:val="000000">
+                <w14:alpha w14:val="30017"/>
+              </w14:srgbClr>
+            </w14:solidFill>
+          </w14:textFill>
+        </w:rPr>
+        <w:t>, Georgia / C</w:t>
+      </w:r>
+      <w:r>
+        <w:rPr>
+          <w:outline w:val="0"/>
+          <w:color w:val="000000"/>
+          <w:rtl w:val="0"/>
+          <w:lang w:val="en-US"/>
+          <w14:textFill>
+            <w14:solidFill>
+              <w14:srgbClr w14:val="000000">
+                <w14:alpha w14:val="30017"/>
+              </w14:srgbClr>
+            </w14:solidFill>
+          </w14:textFill>
+        </w:rPr>
+        <w:t>hicago</w:t>
+      </w:r>
+      <w:r>
+        <w:rPr>
+          <w:outline w:val="0"/>
+          <w:color w:val="000000"/>
+          <w:rtl w:val="0"/>
+          <w:lang w:val="en-US"/>
+          <w14:textFill>
+            <w14:solidFill>
+              <w14:srgbClr w14:val="000000">
+                <w14:alpha w14:val="30017"/>
+              </w14:srgbClr>
+            </w14:solidFill>
+          </w14:textFill>
+        </w:rPr>
+        <w:t>, Illinois</w:t>
+      </w:r>
+    </w:p>
+    <w:p>
+      <w:pPr>
+        <w:pStyle w:val="Body"/>
+        <w:rPr>
+          <w:outline w:val="0"/>
+          <w:color w:val="000000"/>
+          <w14:textFill>
+            <w14:solidFill>
+              <w14:srgbClr w14:val="000000">
+                <w14:alpha w14:val="30017"/>
+              </w14:srgbClr>
+            </w14:solidFill>
+          </w14:textFill>
+        </w:rPr>
+      </w:pPr>
+      <w:r>
+        <w:rPr>
+          <w:outline w:val="0"/>
+          <w:color w:val="000000"/>
+          <w:rtl w:val="0"/>
+          <w:lang w:val="en-US"/>
+          <w14:textFill>
+            <w14:solidFill>
+              <w14:srgbClr w14:val="000000">
+                <w14:alpha w14:val="30017"/>
+              </w14:srgbClr>
+            </w14:solidFill>
+          </w14:textFill>
+        </w:rPr>
+        <w:t>C</w:t>
+      </w:r>
+      <w:r>
+        <w:rPr>
+          <w:outline w:val="0"/>
+          <w:color w:val="000000"/>
+          <w:rtl w:val="0"/>
+          <w:lang w:val="en-US"/>
+          <w14:textFill>
+            <w14:solidFill>
+              <w14:srgbClr w14:val="000000">
+                <w14:alpha w14:val="30017"/>
+              </w14:srgbClr>
+            </w14:solidFill>
+          </w14:textFill>
+        </w:rPr>
+        <w:t xml:space="preserve">oordinated and moderated game events </w:t>
+      </w:r>
+      <w:r>
+        <w:rPr>
+          <w:outline w:val="0"/>
+          <w:color w:val="000000"/>
+          <w:rtl w:val="0"/>
+          <w:lang w:val="en-US"/>
+          <w14:textFill>
+            <w14:solidFill>
+              <w14:srgbClr w14:val="000000">
+                <w14:alpha w14:val="30017"/>
+              </w14:srgbClr>
+            </w14:solidFill>
+          </w14:textFill>
+        </w:rPr>
+        <w:t>with 10-</w:t>
+      </w:r>
+      <w:r>
+        <w:rPr>
+          <w:outline w:val="0"/>
+          <w:color w:val="000000"/>
+          <w:rtl w:val="0"/>
+          <w:lang w:val="en-US"/>
+          <w14:textFill>
+            <w14:solidFill>
+              <w14:srgbClr w14:val="000000">
+                <w14:alpha w14:val="30017"/>
+              </w14:srgbClr>
+            </w14:solidFill>
+          </w14:textFill>
+        </w:rPr>
+        <w:t>100 players</w:t>
+      </w:r>
     </w:p>
     <w:p>
       <w:pPr>
         <w:pStyle w:val="date-right"/>
         <w:bidi w:val="0"/>
       </w:pPr>
-    </w:p>
-    <w:p>
-      <w:pPr>
-        <w:pStyle w:val="date-right"/>
-        <w:bidi w:val="0"/>
-      </w:pPr>
-    </w:p>
-    <w:p>
-      <w:pPr>
-        <w:pStyle w:val="date-right"/>
-        <w:bidi w:val="0"/>
-      </w:pPr>
-      <w:r>
-        <w:rPr>
-          <w:rtl w:val="0"/>
-        </w:rPr>
-        <w:t xml:space="preserve">(May 2019 </w:t>
-      </w:r>
-      <w:r>
-        <w:rPr>
-          <w:rtl w:val="0"/>
-        </w:rPr>
-        <w:t xml:space="preserve">– </w:t>
-      </w:r>
-      <w:r>
-        <w:rPr>
-          <w:rtl w:val="0"/>
-        </w:rPr>
-        <w:t>Sep 2020)</w:t>
+      <w:r>
+        <w:rPr>
+          <w:rtl w:val="0"/>
+        </w:rPr>
+        <w:t>(Sept-2017</w:t>
+      </w:r>
+      <w:r>
+        <w:rPr>
+          <w:rtl w:val="0"/>
+        </w:rPr>
+        <w:t>–</w:t>
+      </w:r>
+      <w:r>
+        <w:rPr>
+          <w:rtl w:val="0"/>
+        </w:rPr>
+        <w:t>July-2018)</w:t>
       </w:r>
     </w:p>
     <w:p>
@@ -1290,672 +2054,13 @@
         <w:rPr>
           <w:rtl w:val="0"/>
         </w:rPr>
-        <w:t>Service Quick</w:t>
-      </w:r>
-    </w:p>
-    <w:p>
-      <w:pPr>
-        <w:pStyle w:val="Body"/>
-        <w:rPr>
-          <w:outline w:val="0"/>
-          <w:color w:val="000000"/>
-          <w14:textFill>
-            <w14:solidFill>
-              <w14:srgbClr w14:val="000000">
-                <w14:alpha w14:val="30017"/>
-              </w14:srgbClr>
-            </w14:solidFill>
-          </w14:textFill>
-        </w:rPr>
-      </w:pPr>
-      <w:r>
-        <w:rPr>
-          <w:outline w:val="0"/>
-          <w:color w:val="000000"/>
-          <w:rtl w:val="0"/>
-          <w:lang w:val="en-US"/>
-          <w14:textFill>
-            <w14:solidFill>
-              <w14:srgbClr w14:val="000000">
-                <w14:alpha w14:val="30017"/>
-              </w14:srgbClr>
-            </w14:solidFill>
-          </w14:textFill>
-        </w:rPr>
-        <w:t xml:space="preserve">Call Center Team Lead </w:t>
-      </w:r>
-    </w:p>
-    <w:p>
-      <w:pPr>
-        <w:pStyle w:val="Body"/>
-        <w:spacing w:after="80"/>
-        <w:rPr>
-          <w:outline w:val="0"/>
-          <w:color w:val="000000"/>
-          <w14:textFill>
-            <w14:solidFill>
-              <w14:srgbClr w14:val="000000">
-                <w14:alpha w14:val="30017"/>
-              </w14:srgbClr>
-            </w14:solidFill>
-          </w14:textFill>
-        </w:rPr>
-      </w:pPr>
-      <w:r>
-        <w:rPr>
-          <w:outline w:val="0"/>
-          <w:color w:val="000000"/>
-          <w:rtl w:val="0"/>
-          <w:lang w:val="en-US"/>
-          <w14:textFill>
-            <w14:solidFill>
-              <w14:srgbClr w14:val="000000">
-                <w14:alpha w14:val="30017"/>
-              </w14:srgbClr>
-            </w14:solidFill>
-          </w14:textFill>
-        </w:rPr>
-        <w:t>A</w:t>
-      </w:r>
-      <w:r>
-        <w:rPr>
-          <w:outline w:val="0"/>
-          <w:color w:val="000000"/>
-          <w:rtl w:val="0"/>
-          <w14:textFill>
-            <w14:solidFill>
-              <w14:srgbClr w14:val="000000">
-                <w14:alpha w14:val="30017"/>
-              </w14:srgbClr>
-            </w14:solidFill>
-          </w14:textFill>
-        </w:rPr>
-        <w:t>tlanta</w:t>
-      </w:r>
-      <w:r>
-        <w:rPr>
-          <w:outline w:val="0"/>
-          <w:color w:val="000000"/>
-          <w:rtl w:val="0"/>
-          <w:lang w:val="en-US"/>
-          <w14:textFill>
-            <w14:solidFill>
-              <w14:srgbClr w14:val="000000">
-                <w14:alpha w14:val="30017"/>
-              </w14:srgbClr>
-            </w14:solidFill>
-          </w14:textFill>
-        </w:rPr>
-        <w:t>, Georgia</w:t>
-      </w:r>
-    </w:p>
-    <w:p>
-      <w:pPr>
-        <w:pStyle w:val="Body"/>
-        <w:rPr>
-          <w:outline w:val="0"/>
-          <w:color w:val="000000"/>
-          <w14:textFill>
-            <w14:solidFill>
-              <w14:srgbClr w14:val="000000">
-                <w14:alpha w14:val="30017"/>
-              </w14:srgbClr>
-            </w14:solidFill>
-          </w14:textFill>
-        </w:rPr>
-      </w:pPr>
-      <w:r>
-        <w:rPr>
-          <w:outline w:val="0"/>
-          <w:color w:val="000000"/>
-          <w:rtl w:val="0"/>
-          <w:lang w:val="en-US"/>
-          <w14:textFill>
-            <w14:solidFill>
-              <w14:srgbClr w14:val="000000">
-                <w14:alpha w14:val="30017"/>
-              </w14:srgbClr>
-            </w14:solidFill>
-          </w14:textFill>
-        </w:rPr>
-        <w:t>T</w:t>
-      </w:r>
-      <w:r>
-        <w:rPr>
-          <w:outline w:val="0"/>
-          <w:color w:val="000000"/>
-          <w:rtl w:val="0"/>
-          <w:lang w:val="en-US"/>
-          <w14:textFill>
-            <w14:solidFill>
-              <w14:srgbClr w14:val="000000">
-                <w14:alpha w14:val="30017"/>
-              </w14:srgbClr>
-            </w14:solidFill>
-          </w14:textFill>
-        </w:rPr>
-        <w:t>ier 2 help</w:t>
-      </w:r>
-      <w:r>
-        <w:rPr>
-          <w:outline w:val="0"/>
-          <w:color w:val="000000"/>
-          <w:rtl w:val="0"/>
-          <w:lang w:val="en-US"/>
-          <w14:textFill>
-            <w14:solidFill>
-              <w14:srgbClr w14:val="000000">
-                <w14:alpha w14:val="30017"/>
-              </w14:srgbClr>
-            </w14:solidFill>
-          </w14:textFill>
-        </w:rPr>
-        <w:t xml:space="preserve"> </w:t>
-      </w:r>
-      <w:r>
-        <w:rPr>
-          <w:outline w:val="0"/>
-          <w:color w:val="000000"/>
-          <w:rtl w:val="0"/>
-          <w14:textFill>
-            <w14:solidFill>
-              <w14:srgbClr w14:val="000000">
-                <w14:alpha w14:val="30017"/>
-              </w14:srgbClr>
-            </w14:solidFill>
-          </w14:textFill>
-        </w:rPr>
-        <w:t>des</w:t>
-      </w:r>
-      <w:r>
-        <w:rPr>
-          <w:outline w:val="0"/>
-          <w:color w:val="000000"/>
-          <w:rtl w:val="0"/>
-          <w:lang w:val="en-US"/>
-          <w14:textFill>
-            <w14:solidFill>
-              <w14:srgbClr w14:val="000000">
-                <w14:alpha w14:val="30017"/>
-              </w14:srgbClr>
-            </w14:solidFill>
-          </w14:textFill>
-        </w:rPr>
-        <w:t>k</w:t>
-      </w:r>
-      <w:r>
-        <w:rPr>
-          <w:outline w:val="0"/>
-          <w:color w:val="000000"/>
-          <w14:textFill>
-            <w14:solidFill>
-              <w14:srgbClr w14:val="000000">
-                <w14:alpha w14:val="30017"/>
-              </w14:srgbClr>
-            </w14:solidFill>
-          </w14:textFill>
-        </w:rPr>
-        <w:br w:type="textWrapping"/>
-      </w:r>
-      <w:r>
-        <w:rPr>
-          <w:outline w:val="0"/>
-          <w:color w:val="000000"/>
-          <w:rtl w:val="0"/>
-          <w:lang w:val="en-US"/>
-          <w14:textFill>
-            <w14:solidFill>
-              <w14:srgbClr w14:val="000000">
-                <w14:alpha w14:val="30017"/>
-              </w14:srgbClr>
-            </w14:solidFill>
-          </w14:textFill>
-        </w:rPr>
-        <w:t xml:space="preserve">Developed extensive AutoHotkey </w:t>
-      </w:r>
-      <w:r>
-        <w:rPr>
-          <w:outline w:val="0"/>
-          <w:color w:val="000000"/>
-          <w:rtl w:val="0"/>
-          <w:lang w:val="en-US"/>
-          <w14:textFill>
-            <w14:solidFill>
-              <w14:srgbClr w14:val="000000">
-                <w14:alpha w14:val="30017"/>
-              </w14:srgbClr>
-            </w14:solidFill>
-          </w14:textFill>
-        </w:rPr>
-        <w:t>programs to improve employee ef</w:t>
-      </w:r>
-      <w:r>
-        <w:rPr>
-          <w:outline w:val="0"/>
-          <w:color w:val="000000"/>
-          <w:rtl w:val="0"/>
-          <w:lang w:val="en-US"/>
-          <w14:textFill>
-            <w14:solidFill>
-              <w14:srgbClr w14:val="000000">
-                <w14:alpha w14:val="30017"/>
-              </w14:srgbClr>
-            </w14:solidFill>
-          </w14:textFill>
-        </w:rPr>
-        <w:t>fi</w:t>
-      </w:r>
-      <w:r>
-        <w:rPr>
-          <w:outline w:val="0"/>
-          <w:color w:val="000000"/>
-          <w:rtl w:val="0"/>
-          <w:lang w:val="en-US"/>
-          <w14:textFill>
-            <w14:solidFill>
-              <w14:srgbClr w14:val="000000">
-                <w14:alpha w14:val="30017"/>
-              </w14:srgbClr>
-            </w14:solidFill>
-          </w14:textFill>
-        </w:rPr>
-        <w:t>ciency</w:t>
-      </w:r>
-    </w:p>
-    <w:p>
-      <w:pPr>
-        <w:pStyle w:val="Body"/>
-        <w:rPr>
-          <w:outline w:val="0"/>
-          <w:color w:val="000000"/>
-          <w14:textFill>
-            <w14:solidFill>
-              <w14:srgbClr w14:val="000000">
-                <w14:alpha w14:val="30017"/>
-              </w14:srgbClr>
-            </w14:solidFill>
-          </w14:textFill>
-        </w:rPr>
-      </w:pPr>
-      <w:r>
-        <w:rPr>
-          <w:outline w:val="0"/>
-          <w:color w:val="000000"/>
-          <w:rtl w:val="0"/>
-          <w:lang w:val="en-US"/>
-          <w14:textFill>
-            <w14:solidFill>
-              <w14:srgbClr w14:val="000000">
-                <w14:alpha w14:val="30017"/>
-              </w14:srgbClr>
-            </w14:solidFill>
-          </w14:textFill>
-        </w:rPr>
-        <w:t>R</w:t>
-      </w:r>
-      <w:r>
-        <w:rPr>
-          <w:outline w:val="0"/>
-          <w:color w:val="000000"/>
-          <w:rtl w:val="0"/>
-          <w:lang w:val="en-US"/>
-          <w14:textFill>
-            <w14:solidFill>
-              <w14:srgbClr w14:val="000000">
-                <w14:alpha w14:val="30017"/>
-              </w14:srgbClr>
-            </w14:solidFill>
-          </w14:textFill>
-        </w:rPr>
-        <w:t>oot cause analysis and documentation</w:t>
-      </w:r>
-      <w:r>
-        <w:rPr>
-          <w:outline w:val="0"/>
-          <w:color w:val="000000"/>
-          <w14:textFill>
-            <w14:solidFill>
-              <w14:srgbClr w14:val="000000">
-                <w14:alpha w14:val="30017"/>
-              </w14:srgbClr>
-            </w14:solidFill>
-          </w14:textFill>
-        </w:rPr>
-        <w:br w:type="textWrapping"/>
-      </w:r>
-      <w:r>
-        <w:rPr>
-          <w:outline w:val="0"/>
-          <w:color w:val="000000"/>
-          <w:rtl w:val="0"/>
-          <w:lang w:val="en-US"/>
-          <w14:textFill>
-            <w14:solidFill>
-              <w14:srgbClr w14:val="000000">
-                <w14:alpha w14:val="30017"/>
-              </w14:srgbClr>
-            </w14:solidFill>
-          </w14:textFill>
-        </w:rPr>
-        <w:t>C</w:t>
-      </w:r>
-      <w:r>
-        <w:rPr>
-          <w:outline w:val="0"/>
-          <w:color w:val="000000"/>
-          <w:rtl w:val="0"/>
-          <w:lang w:val="en-US"/>
-          <w14:textFill>
-            <w14:solidFill>
-              <w14:srgbClr w14:val="000000">
-                <w14:alpha w14:val="30017"/>
-              </w14:srgbClr>
-            </w14:solidFill>
-          </w14:textFill>
-        </w:rPr>
-        <w:t>ross-trained employees on repair detail</w:t>
-      </w:r>
-      <w:r>
-        <w:rPr>
-          <w:outline w:val="0"/>
-          <w:color w:val="000000"/>
-          <w:rtl w:val="0"/>
-          <w:lang w:val="en-US"/>
-          <w14:textFill>
-            <w14:solidFill>
-              <w14:srgbClr w14:val="000000">
-                <w14:alpha w14:val="30017"/>
-              </w14:srgbClr>
-            </w14:solidFill>
-          </w14:textFill>
-        </w:rPr>
-        <w:t>s</w:t>
-      </w:r>
-    </w:p>
-    <w:p>
-      <w:pPr>
-        <w:pStyle w:val="date-right"/>
-        <w:bidi w:val="0"/>
-      </w:pPr>
-      <w:r>
-        <w:rPr>
-          <w:rtl w:val="0"/>
-        </w:rPr>
-        <w:t xml:space="preserve">(Feb 2018 </w:t>
-      </w:r>
-      <w:r>
-        <w:rPr>
-          <w:rtl w:val="0"/>
-        </w:rPr>
-        <w:t xml:space="preserve">– </w:t>
-      </w:r>
-      <w:r>
-        <w:rPr>
-          <w:rtl w:val="0"/>
-        </w:rPr>
-        <w:t>Feb 2020)</w:t>
-      </w:r>
-    </w:p>
-    <w:p>
-      <w:pPr>
-        <w:pStyle w:val="Heading 3"/>
-        <w:bidi w:val="0"/>
-      </w:pPr>
-      <w:r>
-        <w:rPr>
-          <w:rtl w:val="0"/>
-        </w:rPr>
-        <w:t xml:space="preserve">Judge Academy </w:t>
-      </w:r>
-    </w:p>
-    <w:p>
-      <w:pPr>
-        <w:pStyle w:val="Body"/>
-        <w:rPr>
-          <w:outline w:val="0"/>
-          <w:color w:val="000000"/>
-          <w14:textFill>
-            <w14:solidFill>
-              <w14:srgbClr w14:val="000000">
-                <w14:alpha w14:val="30017"/>
-              </w14:srgbClr>
-            </w14:solidFill>
-          </w14:textFill>
-        </w:rPr>
-      </w:pPr>
-      <w:r>
-        <w:rPr>
-          <w:outline w:val="0"/>
-          <w:color w:val="000000"/>
-          <w:rtl w:val="0"/>
-          <w:lang w:val="en-US"/>
-          <w14:textFill>
-            <w14:solidFill>
-              <w14:srgbClr w14:val="000000">
-                <w14:alpha w14:val="30017"/>
-              </w14:srgbClr>
-            </w14:solidFill>
-          </w14:textFill>
-        </w:rPr>
-        <w:t>Magic: the Gathering judge</w:t>
-      </w:r>
-    </w:p>
-    <w:p>
-      <w:pPr>
-        <w:pStyle w:val="Body"/>
-        <w:spacing w:after="80"/>
-        <w:rPr>
-          <w:outline w:val="0"/>
-          <w:color w:val="000000"/>
-          <w14:textFill>
-            <w14:solidFill>
-              <w14:srgbClr w14:val="000000">
-                <w14:alpha w14:val="30017"/>
-              </w14:srgbClr>
-            </w14:solidFill>
-          </w14:textFill>
-        </w:rPr>
-      </w:pPr>
-      <w:r>
-        <w:rPr>
-          <w:outline w:val="0"/>
-          <w:color w:val="000000"/>
-          <w:rtl w:val="0"/>
-          <w:lang w:val="en-US"/>
-          <w14:textFill>
-            <w14:solidFill>
-              <w14:srgbClr w14:val="000000">
-                <w14:alpha w14:val="30017"/>
-              </w14:srgbClr>
-            </w14:solidFill>
-          </w14:textFill>
-        </w:rPr>
-        <w:t>A</w:t>
-      </w:r>
-      <w:r>
-        <w:rPr>
-          <w:outline w:val="0"/>
-          <w:color w:val="000000"/>
-          <w:rtl w:val="0"/>
-          <w14:textFill>
-            <w14:solidFill>
-              <w14:srgbClr w14:val="000000">
-                <w14:alpha w14:val="30017"/>
-              </w14:srgbClr>
-            </w14:solidFill>
-          </w14:textFill>
-        </w:rPr>
-        <w:t>tlanta</w:t>
-      </w:r>
-      <w:r>
-        <w:rPr>
-          <w:outline w:val="0"/>
-          <w:color w:val="000000"/>
-          <w:rtl w:val="0"/>
-          <w:lang w:val="en-US"/>
-          <w14:textFill>
-            <w14:solidFill>
-              <w14:srgbClr w14:val="000000">
-                <w14:alpha w14:val="30017"/>
-              </w14:srgbClr>
-            </w14:solidFill>
-          </w14:textFill>
-        </w:rPr>
-        <w:t>, Georgia / C</w:t>
-      </w:r>
-      <w:r>
-        <w:rPr>
-          <w:outline w:val="0"/>
-          <w:color w:val="000000"/>
-          <w:rtl w:val="0"/>
-          <w:lang w:val="en-US"/>
-          <w14:textFill>
-            <w14:solidFill>
-              <w14:srgbClr w14:val="000000">
-                <w14:alpha w14:val="30017"/>
-              </w14:srgbClr>
-            </w14:solidFill>
-          </w14:textFill>
-        </w:rPr>
-        <w:t>hicago</w:t>
-      </w:r>
-      <w:r>
-        <w:rPr>
-          <w:outline w:val="0"/>
-          <w:color w:val="000000"/>
-          <w:rtl w:val="0"/>
-          <w:lang w:val="en-US"/>
-          <w14:textFill>
-            <w14:solidFill>
-              <w14:srgbClr w14:val="000000">
-                <w14:alpha w14:val="30017"/>
-              </w14:srgbClr>
-            </w14:solidFill>
-          </w14:textFill>
-        </w:rPr>
-        <w:t>, Illinois</w:t>
-      </w:r>
-    </w:p>
-    <w:p>
-      <w:pPr>
-        <w:pStyle w:val="Body"/>
-        <w:rPr>
-          <w:outline w:val="0"/>
-          <w:color w:val="000000"/>
-          <w14:textFill>
-            <w14:solidFill>
-              <w14:srgbClr w14:val="000000">
-                <w14:alpha w14:val="30017"/>
-              </w14:srgbClr>
-            </w14:solidFill>
-          </w14:textFill>
-        </w:rPr>
-      </w:pPr>
-      <w:r>
-        <w:rPr>
-          <w:outline w:val="0"/>
-          <w:color w:val="000000"/>
-          <w:rtl w:val="0"/>
-          <w:lang w:val="en-US"/>
-          <w14:textFill>
-            <w14:solidFill>
-              <w14:srgbClr w14:val="000000">
-                <w14:alpha w14:val="30017"/>
-              </w14:srgbClr>
-            </w14:solidFill>
-          </w14:textFill>
-        </w:rPr>
-        <w:t>C</w:t>
-      </w:r>
-      <w:r>
-        <w:rPr>
-          <w:outline w:val="0"/>
-          <w:color w:val="000000"/>
-          <w:rtl w:val="0"/>
-          <w:lang w:val="en-US"/>
-          <w14:textFill>
-            <w14:solidFill>
-              <w14:srgbClr w14:val="000000">
-                <w14:alpha w14:val="30017"/>
-              </w14:srgbClr>
-            </w14:solidFill>
-          </w14:textFill>
-        </w:rPr>
-        <w:t xml:space="preserve">oordinated and moderated game events </w:t>
-      </w:r>
-      <w:r>
-        <w:rPr>
-          <w:outline w:val="0"/>
-          <w:color w:val="000000"/>
-          <w:rtl w:val="0"/>
-          <w:lang w:val="en-US"/>
-          <w14:textFill>
-            <w14:solidFill>
-              <w14:srgbClr w14:val="000000">
-                <w14:alpha w14:val="30017"/>
-              </w14:srgbClr>
-            </w14:solidFill>
-          </w14:textFill>
-        </w:rPr>
-        <w:t>with 10-</w:t>
-      </w:r>
-      <w:r>
-        <w:rPr>
-          <w:outline w:val="0"/>
-          <w:color w:val="000000"/>
-          <w:rtl w:val="0"/>
-          <w:lang w:val="en-US"/>
-          <w14:textFill>
-            <w14:solidFill>
-              <w14:srgbClr w14:val="000000">
-                <w14:alpha w14:val="30017"/>
-              </w14:srgbClr>
-            </w14:solidFill>
-          </w14:textFill>
-        </w:rPr>
-        <w:t>100 players</w:t>
-      </w:r>
-    </w:p>
-    <w:p>
-      <w:pPr>
-        <w:pStyle w:val="date-right"/>
-        <w:bidi w:val="0"/>
-      </w:pPr>
-      <w:r>
-        <w:rPr>
-          <w:rtl w:val="0"/>
-        </w:rPr>
-        <w:t>(Sept-2017</w:t>
-      </w:r>
-      <w:r>
-        <w:rPr>
-          <w:rtl w:val="0"/>
-        </w:rPr>
-        <w:t>–</w:t>
-      </w:r>
-      <w:r>
-        <w:rPr>
-          <w:rtl w:val="0"/>
-        </w:rPr>
-        <w:t>July-2018)</w:t>
-      </w:r>
-    </w:p>
-    <w:p>
-      <w:pPr>
-        <w:pStyle w:val="Heading 3"/>
-        <w:bidi w:val="0"/>
-      </w:pPr>
-      <w:r>
-        <w:rPr>
-          <w:rtl w:val="0"/>
-        </w:rPr>
         <w:t>Afni</w:t>
       </w:r>
       <w:r>
         <w:rPr>
           <w:rtl w:val="0"/>
         </w:rPr>
-        <w:t>. Inc</w:t>
+        <w:t>. Inc:</w:t>
       </w:r>
     </w:p>
     <w:p>

</xml_diff>

<commit_message>
move Software Dev section down below non-hobby work
</commit_message>
<xml_diff>
--- a/Isaac Lyons Resume.docx
+++ b/Isaac Lyons Resume.docx
@@ -296,7 +296,7 @@
         <w:rPr>
           <w:rtl w:val="0"/>
         </w:rPr>
-        <w:t xml:space="preserve">(Jan 2020 </w:t>
+        <w:t xml:space="preserve">(May 2022 </w:t>
       </w:r>
       <w:r>
         <w:rPr>
@@ -308,7 +308,7 @@
         <w:rPr>
           <w:rtl w:val="0"/>
         </w:rPr>
-        <w:t>present)</w:t>
+        <w:t>Sep 2023)</w:t>
       </w:r>
     </w:p>
     <w:p>
@@ -320,7 +320,7 @@
         <w:rPr>
           <w:rtl w:val="0"/>
         </w:rPr>
-        <w:t>Software Developer:</w:t>
+        <w:t>Infosys Inc.:</w:t>
       </w:r>
     </w:p>
     <w:p>
@@ -352,7 +352,7 @@
             </w14:solidFill>
           </w14:textFill>
         </w:rPr>
-        <w:t>Open source developer/contributor</w:t>
+        <w:t>Senior Tech Support Associate</w:t>
       </w:r>
       <w:r>
         <w:rPr>
@@ -400,7 +400,7 @@
             </w14:solidFill>
           </w14:textFill>
         </w:rPr>
-        <w:t>Remote</w:t>
+        <w:t>Raleigh, North Carolina / Remote</w:t>
       </w:r>
     </w:p>
     <w:p>
@@ -409,260 +409,60 @@
         <w:rPr>
           <w:outline w:val="0"/>
           <w:color w:val="000000"/>
-          <w:u w:color="000000"/>
-          <w14:textFill>
-            <w14:solidFill>
-              <w14:srgbClr w14:val="000000">
-                <w14:alpha w14:val="30017"/>
-              </w14:srgbClr>
-            </w14:solidFill>
-          </w14:textFill>
-        </w:rPr>
-      </w:pPr>
-      <w:r>
-        <w:rPr>
-          <w:outline w:val="0"/>
-          <w:color w:val="000000"/>
-          <w:u w:color="000000"/>
-          <w:rtl w:val="0"/>
-          <w:lang w:val="en-US"/>
-          <w14:textFill>
-            <w14:solidFill>
-              <w14:srgbClr w14:val="000000">
-                <w14:alpha w14:val="30017"/>
-              </w14:srgbClr>
-            </w14:solidFill>
-          </w14:textFill>
-        </w:rPr>
-        <w:t>Designed and developed 2 iOS apps in Swift</w:t>
-      </w:r>
-    </w:p>
-    <w:p>
-      <w:pPr>
-        <w:pStyle w:val="Body"/>
-        <w:rPr>
-          <w:outline w:val="0"/>
-          <w:color w:val="000000"/>
-          <w:u w:color="000000"/>
-          <w14:textFill>
-            <w14:solidFill>
-              <w14:srgbClr w14:val="000000">
-                <w14:alpha w14:val="30017"/>
-              </w14:srgbClr>
-            </w14:solidFill>
-          </w14:textFill>
-        </w:rPr>
-      </w:pPr>
-      <w:r>
-        <w:rPr>
-          <w:outline w:val="0"/>
-          <w:color w:val="000000"/>
-          <w:u w:color="000000"/>
-          <w:rtl w:val="0"/>
-          <w:lang w:val="en-US"/>
-          <w14:textFill>
-            <w14:solidFill>
-              <w14:srgbClr w14:val="000000">
-                <w14:alpha w14:val="30017"/>
-              </w14:srgbClr>
-            </w14:solidFill>
-          </w14:textFill>
-        </w:rPr>
-        <w:t>Developed Python package for decrypting Audible DRM audiobooks</w:t>
-      </w:r>
-    </w:p>
-    <w:p>
-      <w:pPr>
-        <w:pStyle w:val="Body"/>
-        <w:rPr>
-          <w:outline w:val="0"/>
-          <w:color w:val="000000"/>
-          <w:u w:color="000000"/>
-          <w14:textFill>
-            <w14:solidFill>
-              <w14:srgbClr w14:val="000000">
-                <w14:alpha w14:val="30017"/>
-              </w14:srgbClr>
-            </w14:solidFill>
-          </w14:textFill>
-        </w:rPr>
-      </w:pPr>
-      <w:r>
-        <w:rPr>
-          <w:outline w:val="0"/>
-          <w:color w:val="000000"/>
-          <w:u w:color="000000"/>
-          <w:rtl w:val="0"/>
-          <w:lang w:val="en-US"/>
-          <w14:textFill>
-            <w14:solidFill>
-              <w14:srgbClr w14:val="000000">
-                <w14:alpha w14:val="30017"/>
-              </w14:srgbClr>
-            </w14:solidFill>
-          </w14:textFill>
-        </w:rPr>
-        <w:t>Top 10% of active users on Stack Overflow in 2023</w:t>
-      </w:r>
-    </w:p>
-    <w:p>
-      <w:pPr>
-        <w:pStyle w:val="Body"/>
-        <w:rPr>
-          <w:outline w:val="0"/>
-          <w:color w:val="000000"/>
-          <w14:textFill>
-            <w14:solidFill>
-              <w14:srgbClr w14:val="000000">
-                <w14:alpha w14:val="30017"/>
-              </w14:srgbClr>
-            </w14:solidFill>
-          </w14:textFill>
-        </w:rPr>
-      </w:pPr>
-      <w:r>
-        <w:rPr>
-          <w:outline w:val="0"/>
-          <w:color w:val="000000"/>
-          <w:rtl w:val="0"/>
-          <w:lang w:val="en-US"/>
-          <w14:textFill>
-            <w14:solidFill>
-              <w14:srgbClr w14:val="000000">
-                <w14:alpha w14:val="30017"/>
-              </w14:srgbClr>
-            </w14:solidFill>
-          </w14:textFill>
-        </w:rPr>
-        <w:t>Coordinate changes in public projects across multi-national team</w:t>
-      </w:r>
-    </w:p>
-    <w:p>
-      <w:pPr>
-        <w:pStyle w:val="Body"/>
-        <w:rPr>
-          <w:outline w:val="0"/>
-          <w:color w:val="000000"/>
-          <w14:textFill>
-            <w14:solidFill>
-              <w14:srgbClr w14:val="000000">
-                <w14:alpha w14:val="30017"/>
-              </w14:srgbClr>
-            </w14:solidFill>
-          </w14:textFill>
-        </w:rPr>
-      </w:pPr>
-      <w:r>
-        <w:rPr>
-          <w:outline w:val="0"/>
-          <w:color w:val="000000"/>
-          <w:rtl w:val="0"/>
-          <w:lang w:val="en-US"/>
-          <w14:textFill>
-            <w14:solidFill>
-              <w14:srgbClr w14:val="000000">
-                <w14:alpha w14:val="30017"/>
-              </w14:srgbClr>
-            </w14:solidFill>
-          </w14:textFill>
-        </w:rPr>
-        <w:t>Nginx webserver support</w:t>
-      </w:r>
-    </w:p>
-    <w:p>
-      <w:pPr>
-        <w:pStyle w:val="Body"/>
-        <w:rPr>
-          <w:outline w:val="0"/>
-          <w:color w:val="000000"/>
-          <w14:textFill>
-            <w14:solidFill>
-              <w14:srgbClr w14:val="000000">
-                <w14:alpha w14:val="30017"/>
-              </w14:srgbClr>
-            </w14:solidFill>
-          </w14:textFill>
-        </w:rPr>
-      </w:pPr>
-      <w:r>
-        <w:rPr>
-          <w:outline w:val="0"/>
-          <w:color w:val="000000"/>
-          <w:rtl w:val="0"/>
-          <w:lang w:val="en-US"/>
-          <w14:textFill>
-            <w14:solidFill>
-              <w14:srgbClr w14:val="000000">
-                <w14:alpha w14:val="30017"/>
-              </w14:srgbClr>
-            </w14:solidFill>
-          </w14:textFill>
-        </w:rPr>
-        <w:t>DNS records/domain hosting</w:t>
-      </w:r>
-    </w:p>
-    <w:p>
-      <w:pPr>
-        <w:pStyle w:val="Body"/>
-        <w:rPr>
-          <w:outline w:val="0"/>
-          <w:color w:val="000000"/>
-          <w14:textFill>
-            <w14:solidFill>
-              <w14:srgbClr w14:val="000000">
-                <w14:alpha w14:val="30017"/>
-              </w14:srgbClr>
-            </w14:solidFill>
-          </w14:textFill>
-        </w:rPr>
-      </w:pPr>
-      <w:r>
-        <w:rPr>
-          <w:outline w:val="0"/>
-          <w:color w:val="000000"/>
-          <w:rtl w:val="0"/>
-          <w:lang w:val="en-US"/>
-          <w14:textFill>
-            <w14:solidFill>
-              <w14:srgbClr w14:val="000000">
-                <w14:alpha w14:val="30017"/>
-              </w14:srgbClr>
-            </w14:solidFill>
-          </w14:textFill>
-        </w:rPr>
-        <w:t>Docker containerization</w:t>
-      </w:r>
-    </w:p>
-    <w:p>
-      <w:pPr>
-        <w:pStyle w:val="Body"/>
-        <w:rPr>
-          <w:outline w:val="0"/>
-          <w:color w:val="000000"/>
-          <w14:textFill>
-            <w14:solidFill>
-              <w14:srgbClr w14:val="000000">
-                <w14:alpha w14:val="30017"/>
-              </w14:srgbClr>
-            </w14:solidFill>
-          </w14:textFill>
-        </w:rPr>
-      </w:pPr>
-      <w:r>
-        <w:rPr>
-          <w:outline w:val="0"/>
-          <w:color w:val="000000"/>
-          <w:rtl w:val="0"/>
-          <w:lang w:val="en-US"/>
-          <w14:textFill>
-            <w14:solidFill>
-              <w14:srgbClr w14:val="000000">
-                <w14:alpha w14:val="30017"/>
-              </w14:srgbClr>
-            </w14:solidFill>
-          </w14:textFill>
-        </w:rPr>
-        <w:t>Virtual private servers, Linux</w:t>
+          <w14:textFill>
+            <w14:solidFill>
+              <w14:srgbClr w14:val="000000">
+                <w14:alpha w14:val="30017"/>
+              </w14:srgbClr>
+            </w14:solidFill>
+          </w14:textFill>
+        </w:rPr>
+      </w:pPr>
+      <w:r>
+        <w:rPr>
+          <w:outline w:val="0"/>
+          <w:color w:val="000000"/>
+          <w:rtl w:val="0"/>
+          <w:lang w:val="en-US"/>
+          <w14:textFill>
+            <w14:solidFill>
+              <w14:srgbClr w14:val="000000">
+                <w14:alpha w14:val="30017"/>
+              </w14:srgbClr>
+            </w14:solidFill>
+          </w14:textFill>
+        </w:rPr>
+        <w:t>Legacy mainframe system support</w:t>
+      </w:r>
+      <w:r>
+        <w:rPr>
+          <w:outline w:val="0"/>
+          <w:color w:val="000000"/>
+          <w14:textFill>
+            <w14:solidFill>
+              <w14:srgbClr w14:val="000000">
+                <w14:alpha w14:val="30017"/>
+              </w14:srgbClr>
+            </w14:solidFill>
+          </w14:textFill>
+        </w:rPr>
+        <w:br w:type="textWrapping"/>
+      </w:r>
+      <w:r>
+        <w:rPr>
+          <w:outline w:val="0"/>
+          <w:color w:val="000000"/>
+          <w:rtl w:val="0"/>
+          <w:lang w:val="en-US"/>
+          <w14:textFill>
+            <w14:solidFill>
+              <w14:srgbClr w14:val="000000">
+                <w14:alpha w14:val="30017"/>
+              </w14:srgbClr>
+            </w14:solidFill>
+          </w14:textFill>
+        </w:rPr>
+        <w:t>AutoHotkey script development</w:t>
       </w:r>
     </w:p>
     <w:p>
@@ -674,7 +474,7 @@
         <w:rPr>
           <w:rtl w:val="0"/>
         </w:rPr>
-        <w:t xml:space="preserve">(May 2022 </w:t>
+        <w:t xml:space="preserve">(Mar 2021 </w:t>
       </w:r>
       <w:r>
         <w:rPr>
@@ -686,7 +486,7 @@
         <w:rPr>
           <w:rtl w:val="0"/>
         </w:rPr>
-        <w:t>Sep 2023)</w:t>
+        <w:t>Mar 2022)</w:t>
       </w:r>
     </w:p>
     <w:p>
@@ -698,7 +498,13 @@
         <w:rPr>
           <w:rtl w:val="0"/>
         </w:rPr>
-        <w:t>Infosys Inc.:</w:t>
+        <w:t>SureLock Technology</w:t>
+      </w:r>
+      <w:r>
+        <w:rPr>
+          <w:rtl w:val="0"/>
+        </w:rPr>
+        <w:t>:</w:t>
       </w:r>
     </w:p>
     <w:p>
@@ -730,22 +536,7 @@
             </w14:solidFill>
           </w14:textFill>
         </w:rPr>
-        <w:t>Senior Tech Support Associate</w:t>
-      </w:r>
-      <w:r>
-        <w:rPr>
-          <w:outline w:val="0"/>
-          <w:color w:val="000000"/>
-          <w:rtl w:val="0"/>
-          <w14:textFill>
-            <w14:solidFill>
-              <w14:srgbClr w14:val="000000">
-                <w14:alpha w14:val="30017"/>
-              </w14:srgbClr>
-            </w14:solidFill>
-          </w14:textFill>
-        </w:rPr>
-        <w:t xml:space="preserve"> </w:t>
+        <w:t xml:space="preserve">Network System Administrator </w:t>
       </w:r>
     </w:p>
     <w:p>
@@ -778,7 +569,38 @@
             </w14:solidFill>
           </w14:textFill>
         </w:rPr>
-        <w:t>Raleigh, North Carolina / Remote</w:t>
+        <w:t>A</w:t>
+      </w:r>
+      <w:r>
+        <w:rPr>
+          <w:outline w:val="0"/>
+          <w:color w:val="000000"/>
+          <w:rtl w:val="0"/>
+          <w14:textFill>
+            <w14:solidFill>
+              <w14:srgbClr w14:val="000000">
+                <w14:alpha w14:val="30017"/>
+              </w14:srgbClr>
+            </w14:solidFill>
+          </w14:textFill>
+        </w:rPr>
+        <w:t>tlanta</w:t>
+      </w:r>
+      <w:r>
+        <w:rPr>
+          <w:outline w:val="0"/>
+          <w:color w:val="000000"/>
+          <w:rtl w:val="0"/>
+          <w:lang w:val="en-US"/>
+          <w14:textFill>
+            <w14:solidFill>
+              <w14:srgbClr w14:val="000000">
+                <w14:alpha w14:val="30017"/>
+              </w14:srgbClr>
+            </w14:solidFill>
+          </w14:textFill>
+        </w:rPr>
+        <w:t>, Georgia</w:t>
       </w:r>
     </w:p>
     <w:p>
@@ -810,7 +632,7 @@
             </w14:solidFill>
           </w14:textFill>
         </w:rPr>
-        <w:t>Legacy mainframe system support</w:t>
+        <w:t>Developed/hosted/supported custom web application for internal use</w:t>
       </w:r>
       <w:r>
         <w:rPr>
@@ -840,7 +662,308 @@
             </w14:solidFill>
           </w14:textFill>
         </w:rPr>
-        <w:t>AutoHotkey script development</w:t>
+        <w:t>R</w:t>
+      </w:r>
+      <w:r>
+        <w:rPr>
+          <w:outline w:val="0"/>
+          <w:color w:val="000000"/>
+          <w:rtl w:val="0"/>
+          <w:lang w:val="en-US"/>
+          <w14:textFill>
+            <w14:solidFill>
+              <w14:srgbClr w14:val="000000">
+                <w14:alpha w14:val="30017"/>
+              </w14:srgbClr>
+            </w14:solidFill>
+          </w14:textFill>
+        </w:rPr>
+        <w:t>esolved tier 2 and tier 3 support re</w:t>
+      </w:r>
+      <w:r>
+        <w:rPr>
+          <w:outline w:val="0"/>
+          <w:color w:val="000000"/>
+          <w:rtl w:val="0"/>
+          <w:lang w:val="en-US"/>
+          <w14:textFill>
+            <w14:solidFill>
+              <w14:srgbClr w14:val="000000">
+                <w14:alpha w14:val="30017"/>
+              </w14:srgbClr>
+            </w14:solidFill>
+          </w14:textFill>
+        </w:rPr>
+        <w:t>q</w:t>
+      </w:r>
+      <w:r>
+        <w:rPr>
+          <w:outline w:val="0"/>
+          <w:color w:val="000000"/>
+          <w:rtl w:val="0"/>
+          <w:lang w:val="en-US"/>
+          <w14:textFill>
+            <w14:solidFill>
+              <w14:srgbClr w14:val="000000">
+                <w14:alpha w14:val="30017"/>
+              </w14:srgbClr>
+            </w14:solidFill>
+          </w14:textFill>
+        </w:rPr>
+        <w:t>uests for internal and e</w:t>
+      </w:r>
+      <w:r>
+        <w:rPr>
+          <w:outline w:val="0"/>
+          <w:color w:val="000000"/>
+          <w:rtl w:val="0"/>
+          <w:lang w:val="en-US"/>
+          <w14:textFill>
+            <w14:solidFill>
+              <w14:srgbClr w14:val="000000">
+                <w14:alpha w14:val="30017"/>
+              </w14:srgbClr>
+            </w14:solidFill>
+          </w14:textFill>
+        </w:rPr>
+        <w:t>x</w:t>
+      </w:r>
+      <w:r>
+        <w:rPr>
+          <w:outline w:val="0"/>
+          <w:color w:val="000000"/>
+          <w:rtl w:val="0"/>
+          <w:lang w:val="en-US"/>
+          <w14:textFill>
+            <w14:solidFill>
+              <w14:srgbClr w14:val="000000">
+                <w14:alpha w14:val="30017"/>
+              </w14:srgbClr>
+            </w14:solidFill>
+          </w14:textFill>
+        </w:rPr>
+        <w:t>ternal customers</w:t>
+      </w:r>
+    </w:p>
+    <w:p>
+      <w:pPr>
+        <w:pStyle w:val="Body"/>
+        <w:rPr>
+          <w:outline w:val="0"/>
+          <w:color w:val="000000"/>
+          <w14:textFill>
+            <w14:solidFill>
+              <w14:srgbClr w14:val="000000">
+                <w14:alpha w14:val="30017"/>
+              </w14:srgbClr>
+            </w14:solidFill>
+          </w14:textFill>
+        </w:rPr>
+      </w:pPr>
+      <w:r>
+        <w:rPr>
+          <w:outline w:val="0"/>
+          <w:color w:val="000000"/>
+          <w:rtl w:val="0"/>
+          <w:lang w:val="en-US"/>
+          <w14:textFill>
+            <w14:solidFill>
+              <w14:srgbClr w14:val="000000">
+                <w14:alpha w14:val="30017"/>
+              </w14:srgbClr>
+            </w14:solidFill>
+          </w14:textFill>
+        </w:rPr>
+        <w:t>C</w:t>
+      </w:r>
+      <w:r>
+        <w:rPr>
+          <w:outline w:val="0"/>
+          <w:color w:val="000000"/>
+          <w:rtl w:val="0"/>
+          <w:lang w:val="en-US"/>
+          <w14:textFill>
+            <w14:solidFill>
+              <w14:srgbClr w14:val="000000">
+                <w14:alpha w14:val="30017"/>
+              </w14:srgbClr>
+            </w14:solidFill>
+          </w14:textFill>
+        </w:rPr>
+        <w:t xml:space="preserve">reated/managed </w:t>
+      </w:r>
+      <w:r>
+        <w:rPr>
+          <w:outline w:val="0"/>
+          <w:color w:val="000000"/>
+          <w:rtl w:val="0"/>
+          <w:lang w:val="en-US"/>
+          <w14:textFill>
+            <w14:solidFill>
+              <w14:srgbClr w14:val="000000">
+                <w14:alpha w14:val="30017"/>
+              </w14:srgbClr>
+            </w14:solidFill>
+          </w14:textFill>
+        </w:rPr>
+        <w:t>L</w:t>
+      </w:r>
+      <w:r>
+        <w:rPr>
+          <w:outline w:val="0"/>
+          <w:color w:val="000000"/>
+          <w:rtl w:val="0"/>
+          <w14:textFill>
+            <w14:solidFill>
+              <w14:srgbClr w14:val="000000">
+                <w14:alpha w14:val="30017"/>
+              </w14:srgbClr>
+            </w14:solidFill>
+          </w14:textFill>
+        </w:rPr>
+        <w:t>inu</w:t>
+      </w:r>
+      <w:r>
+        <w:rPr>
+          <w:outline w:val="0"/>
+          <w:color w:val="000000"/>
+          <w:rtl w:val="0"/>
+          <w:lang w:val="en-US"/>
+          <w14:textFill>
+            <w14:solidFill>
+              <w14:srgbClr w14:val="000000">
+                <w14:alpha w14:val="30017"/>
+              </w14:srgbClr>
+            </w14:solidFill>
+          </w14:textFill>
+        </w:rPr>
+        <w:t>x</w:t>
+      </w:r>
+      <w:r>
+        <w:rPr>
+          <w:outline w:val="0"/>
+          <w:color w:val="000000"/>
+          <w:rtl w:val="0"/>
+          <w:lang w:val="en-US"/>
+          <w14:textFill>
+            <w14:solidFill>
+              <w14:srgbClr w14:val="000000">
+                <w14:alpha w14:val="30017"/>
+              </w14:srgbClr>
+            </w14:solidFill>
+          </w14:textFill>
+        </w:rPr>
+        <w:t xml:space="preserve"> and </w:t>
+      </w:r>
+      <w:r>
+        <w:rPr>
+          <w:outline w:val="0"/>
+          <w:color w:val="000000"/>
+          <w:rtl w:val="0"/>
+          <w:lang w:val="en-US"/>
+          <w14:textFill>
+            <w14:solidFill>
+              <w14:srgbClr w14:val="000000">
+                <w14:alpha w14:val="30017"/>
+              </w14:srgbClr>
+            </w14:solidFill>
+          </w14:textFill>
+        </w:rPr>
+        <w:t>W</w:t>
+      </w:r>
+      <w:r>
+        <w:rPr>
+          <w:outline w:val="0"/>
+          <w:color w:val="000000"/>
+          <w:rtl w:val="0"/>
+          <w:lang w:val="en-US"/>
+          <w14:textFill>
+            <w14:solidFill>
+              <w14:srgbClr w14:val="000000">
+                <w14:alpha w14:val="30017"/>
+              </w14:srgbClr>
+            </w14:solidFill>
+          </w14:textFill>
+        </w:rPr>
+        <w:t xml:space="preserve">indows </w:t>
+      </w:r>
+      <w:r>
+        <w:rPr>
+          <w:outline w:val="0"/>
+          <w:color w:val="000000"/>
+          <w:rtl w:val="0"/>
+          <w:lang w:val="en-US"/>
+          <w14:textFill>
+            <w14:solidFill>
+              <w14:srgbClr w14:val="000000">
+                <w14:alpha w14:val="30017"/>
+              </w14:srgbClr>
+            </w14:solidFill>
+          </w14:textFill>
+        </w:rPr>
+        <w:t>VMs</w:t>
+      </w:r>
+      <w:r>
+        <w:rPr>
+          <w:outline w:val="0"/>
+          <w:color w:val="000000"/>
+          <w14:textFill>
+            <w14:solidFill>
+              <w14:srgbClr w14:val="000000">
+                <w14:alpha w14:val="30017"/>
+              </w14:srgbClr>
+            </w14:solidFill>
+          </w14:textFill>
+        </w:rPr>
+        <w:br w:type="textWrapping"/>
+      </w:r>
+      <w:r>
+        <w:rPr>
+          <w:outline w:val="0"/>
+          <w:color w:val="000000"/>
+          <w:rtl w:val="0"/>
+          <w:lang w:val="en-US"/>
+          <w14:textFill>
+            <w14:solidFill>
+              <w14:srgbClr w14:val="000000">
+                <w14:alpha w14:val="30017"/>
+              </w14:srgbClr>
+            </w14:solidFill>
+          </w14:textFill>
+        </w:rPr>
+        <w:t>Break-fix lead computer hardware (desktops, laptops, phones, etc)</w:t>
+      </w:r>
+    </w:p>
+    <w:p>
+      <w:pPr>
+        <w:pStyle w:val="Body"/>
+        <w:rPr>
+          <w:outline w:val="0"/>
+          <w:color w:val="000000"/>
+          <w14:textFill>
+            <w14:solidFill>
+              <w14:srgbClr w14:val="000000">
+                <w14:alpha w14:val="30017"/>
+              </w14:srgbClr>
+            </w14:solidFill>
+          </w14:textFill>
+        </w:rPr>
+      </w:pPr>
+      <w:r>
+        <w:rPr>
+          <w:outline w:val="0"/>
+          <w:color w:val="000000"/>
+          <w:rtl w:val="0"/>
+          <w:lang w:val="en-US"/>
+          <w14:textFill>
+            <w14:solidFill>
+              <w14:srgbClr w14:val="000000">
+                <w14:alpha w14:val="30017"/>
+              </w14:srgbClr>
+            </w14:solidFill>
+          </w14:textFill>
+        </w:rPr>
+        <w:t>iMac, MacBook, and iPhone repair</w:t>
       </w:r>
     </w:p>
     <w:p>
@@ -852,7 +975,7 @@
         <w:rPr>
           <w:rtl w:val="0"/>
         </w:rPr>
-        <w:t xml:space="preserve">(Mar 2021 </w:t>
+        <w:t xml:space="preserve">(Jan 2020 </w:t>
       </w:r>
       <w:r>
         <w:rPr>
@@ -864,7 +987,7 @@
         <w:rPr>
           <w:rtl w:val="0"/>
         </w:rPr>
-        <w:t>Mar 2022)</w:t>
+        <w:t>present)</w:t>
       </w:r>
     </w:p>
     <w:p>
@@ -876,13 +999,7 @@
         <w:rPr>
           <w:rtl w:val="0"/>
         </w:rPr>
-        <w:t>SureLock Technology</w:t>
-      </w:r>
-      <w:r>
-        <w:rPr>
-          <w:rtl w:val="0"/>
-        </w:rPr>
-        <w:t>:</w:t>
+        <w:t>Software Developer:</w:t>
       </w:r>
     </w:p>
     <w:p>
@@ -914,7 +1031,22 @@
             </w14:solidFill>
           </w14:textFill>
         </w:rPr>
-        <w:t xml:space="preserve">Network System Administrator </w:t>
+        <w:t>Open source developer/contributor</w:t>
+      </w:r>
+      <w:r>
+        <w:rPr>
+          <w:outline w:val="0"/>
+          <w:color w:val="000000"/>
+          <w:rtl w:val="0"/>
+          <w14:textFill>
+            <w14:solidFill>
+              <w14:srgbClr w14:val="000000">
+                <w14:alpha w14:val="30017"/>
+              </w14:srgbClr>
+            </w14:solidFill>
+          </w14:textFill>
+        </w:rPr>
+        <w:t xml:space="preserve"> </w:t>
       </w:r>
     </w:p>
     <w:p>
@@ -947,38 +1079,7 @@
             </w14:solidFill>
           </w14:textFill>
         </w:rPr>
-        <w:t>A</w:t>
-      </w:r>
-      <w:r>
-        <w:rPr>
-          <w:outline w:val="0"/>
-          <w:color w:val="000000"/>
-          <w:rtl w:val="0"/>
-          <w14:textFill>
-            <w14:solidFill>
-              <w14:srgbClr w14:val="000000">
-                <w14:alpha w14:val="30017"/>
-              </w14:srgbClr>
-            </w14:solidFill>
-          </w14:textFill>
-        </w:rPr>
-        <w:t>tlanta</w:t>
-      </w:r>
-      <w:r>
-        <w:rPr>
-          <w:outline w:val="0"/>
-          <w:color w:val="000000"/>
-          <w:rtl w:val="0"/>
-          <w:lang w:val="en-US"/>
-          <w14:textFill>
-            <w14:solidFill>
-              <w14:srgbClr w14:val="000000">
-                <w14:alpha w14:val="30017"/>
-              </w14:srgbClr>
-            </w14:solidFill>
-          </w14:textFill>
-        </w:rPr>
-        <w:t>, Georgia</w:t>
+        <w:t>Remote</w:t>
       </w:r>
     </w:p>
     <w:p>
@@ -987,140 +1088,32 @@
         <w:rPr>
           <w:outline w:val="0"/>
           <w:color w:val="000000"/>
-          <w14:textFill>
-            <w14:solidFill>
-              <w14:srgbClr w14:val="000000">
-                <w14:alpha w14:val="30017"/>
-              </w14:srgbClr>
-            </w14:solidFill>
-          </w14:textFill>
-        </w:rPr>
-      </w:pPr>
-      <w:r>
-        <w:rPr>
-          <w:outline w:val="0"/>
-          <w:color w:val="000000"/>
-          <w:rtl w:val="0"/>
-          <w:lang w:val="en-US"/>
-          <w14:textFill>
-            <w14:solidFill>
-              <w14:srgbClr w14:val="000000">
-                <w14:alpha w14:val="30017"/>
-              </w14:srgbClr>
-            </w14:solidFill>
-          </w14:textFill>
-        </w:rPr>
-        <w:t>Developed/hosted/supported custom web application for internal use</w:t>
-      </w:r>
-      <w:r>
-        <w:rPr>
-          <w:outline w:val="0"/>
-          <w:color w:val="000000"/>
-          <w14:textFill>
-            <w14:solidFill>
-              <w14:srgbClr w14:val="000000">
-                <w14:alpha w14:val="30017"/>
-              </w14:srgbClr>
-            </w14:solidFill>
-          </w14:textFill>
-        </w:rPr>
-        <w:br w:type="textWrapping"/>
-      </w:r>
-      <w:r>
-        <w:rPr>
-          <w:outline w:val="0"/>
-          <w:color w:val="000000"/>
-          <w:rtl w:val="0"/>
-          <w:lang w:val="en-US"/>
-          <w14:textFill>
-            <w14:solidFill>
-              <w14:srgbClr w14:val="000000">
-                <w14:alpha w14:val="30017"/>
-              </w14:srgbClr>
-            </w14:solidFill>
-          </w14:textFill>
-        </w:rPr>
-        <w:t>R</w:t>
-      </w:r>
-      <w:r>
-        <w:rPr>
-          <w:outline w:val="0"/>
-          <w:color w:val="000000"/>
-          <w:rtl w:val="0"/>
-          <w:lang w:val="en-US"/>
-          <w14:textFill>
-            <w14:solidFill>
-              <w14:srgbClr w14:val="000000">
-                <w14:alpha w14:val="30017"/>
-              </w14:srgbClr>
-            </w14:solidFill>
-          </w14:textFill>
-        </w:rPr>
-        <w:t>esolved tier 2 and tier 3 support re</w:t>
-      </w:r>
-      <w:r>
-        <w:rPr>
-          <w:outline w:val="0"/>
-          <w:color w:val="000000"/>
-          <w:rtl w:val="0"/>
-          <w:lang w:val="en-US"/>
-          <w14:textFill>
-            <w14:solidFill>
-              <w14:srgbClr w14:val="000000">
-                <w14:alpha w14:val="30017"/>
-              </w14:srgbClr>
-            </w14:solidFill>
-          </w14:textFill>
-        </w:rPr>
-        <w:t>q</w:t>
-      </w:r>
-      <w:r>
-        <w:rPr>
-          <w:outline w:val="0"/>
-          <w:color w:val="000000"/>
-          <w:rtl w:val="0"/>
-          <w:lang w:val="en-US"/>
-          <w14:textFill>
-            <w14:solidFill>
-              <w14:srgbClr w14:val="000000">
-                <w14:alpha w14:val="30017"/>
-              </w14:srgbClr>
-            </w14:solidFill>
-          </w14:textFill>
-        </w:rPr>
-        <w:t>uests for internal and e</w:t>
-      </w:r>
-      <w:r>
-        <w:rPr>
-          <w:outline w:val="0"/>
-          <w:color w:val="000000"/>
-          <w:rtl w:val="0"/>
-          <w:lang w:val="en-US"/>
-          <w14:textFill>
-            <w14:solidFill>
-              <w14:srgbClr w14:val="000000">
-                <w14:alpha w14:val="30017"/>
-              </w14:srgbClr>
-            </w14:solidFill>
-          </w14:textFill>
-        </w:rPr>
-        <w:t>x</w:t>
-      </w:r>
-      <w:r>
-        <w:rPr>
-          <w:outline w:val="0"/>
-          <w:color w:val="000000"/>
-          <w:rtl w:val="0"/>
-          <w:lang w:val="en-US"/>
-          <w14:textFill>
-            <w14:solidFill>
-              <w14:srgbClr w14:val="000000">
-                <w14:alpha w14:val="30017"/>
-              </w14:srgbClr>
-            </w14:solidFill>
-          </w14:textFill>
-        </w:rPr>
-        <w:t>ternal customers</w:t>
+          <w:u w:color="000000"/>
+          <w14:textFill>
+            <w14:solidFill>
+              <w14:srgbClr w14:val="000000">
+                <w14:alpha w14:val="30017"/>
+              </w14:srgbClr>
+            </w14:solidFill>
+          </w14:textFill>
+        </w:rPr>
+      </w:pPr>
+      <w:r>
+        <w:rPr>
+          <w:outline w:val="0"/>
+          <w:color w:val="000000"/>
+          <w:u w:color="000000"/>
+          <w:rtl w:val="0"/>
+          <w:lang w:val="en-US"/>
+          <w14:textFill>
+            <w14:solidFill>
+              <w14:srgbClr w14:val="000000">
+                <w14:alpha w14:val="30017"/>
+              </w14:srgbClr>
+            </w14:solidFill>
+          </w14:textFill>
+        </w:rPr>
+        <w:t>Designed and developed 2 iOS apps in Swift</w:t>
       </w:r>
     </w:p>
     <w:p>
@@ -1129,187 +1122,32 @@
         <w:rPr>
           <w:outline w:val="0"/>
           <w:color w:val="000000"/>
-          <w14:textFill>
-            <w14:solidFill>
-              <w14:srgbClr w14:val="000000">
-                <w14:alpha w14:val="30017"/>
-              </w14:srgbClr>
-            </w14:solidFill>
-          </w14:textFill>
-        </w:rPr>
-      </w:pPr>
-      <w:r>
-        <w:rPr>
-          <w:outline w:val="0"/>
-          <w:color w:val="000000"/>
-          <w:rtl w:val="0"/>
-          <w:lang w:val="en-US"/>
-          <w14:textFill>
-            <w14:solidFill>
-              <w14:srgbClr w14:val="000000">
-                <w14:alpha w14:val="30017"/>
-              </w14:srgbClr>
-            </w14:solidFill>
-          </w14:textFill>
-        </w:rPr>
-        <w:t>C</w:t>
-      </w:r>
-      <w:r>
-        <w:rPr>
-          <w:outline w:val="0"/>
-          <w:color w:val="000000"/>
-          <w:rtl w:val="0"/>
-          <w:lang w:val="en-US"/>
-          <w14:textFill>
-            <w14:solidFill>
-              <w14:srgbClr w14:val="000000">
-                <w14:alpha w14:val="30017"/>
-              </w14:srgbClr>
-            </w14:solidFill>
-          </w14:textFill>
-        </w:rPr>
-        <w:t xml:space="preserve">reated/managed </w:t>
-      </w:r>
-      <w:r>
-        <w:rPr>
-          <w:outline w:val="0"/>
-          <w:color w:val="000000"/>
-          <w:rtl w:val="0"/>
-          <w:lang w:val="en-US"/>
-          <w14:textFill>
-            <w14:solidFill>
-              <w14:srgbClr w14:val="000000">
-                <w14:alpha w14:val="30017"/>
-              </w14:srgbClr>
-            </w14:solidFill>
-          </w14:textFill>
-        </w:rPr>
-        <w:t>L</w:t>
-      </w:r>
-      <w:r>
-        <w:rPr>
-          <w:outline w:val="0"/>
-          <w:color w:val="000000"/>
-          <w:rtl w:val="0"/>
-          <w14:textFill>
-            <w14:solidFill>
-              <w14:srgbClr w14:val="000000">
-                <w14:alpha w14:val="30017"/>
-              </w14:srgbClr>
-            </w14:solidFill>
-          </w14:textFill>
-        </w:rPr>
-        <w:t>inu</w:t>
-      </w:r>
-      <w:r>
-        <w:rPr>
-          <w:outline w:val="0"/>
-          <w:color w:val="000000"/>
-          <w:rtl w:val="0"/>
-          <w:lang w:val="en-US"/>
-          <w14:textFill>
-            <w14:solidFill>
-              <w14:srgbClr w14:val="000000">
-                <w14:alpha w14:val="30017"/>
-              </w14:srgbClr>
-            </w14:solidFill>
-          </w14:textFill>
-        </w:rPr>
-        <w:t>x</w:t>
-      </w:r>
-      <w:r>
-        <w:rPr>
-          <w:outline w:val="0"/>
-          <w:color w:val="000000"/>
-          <w:rtl w:val="0"/>
-          <w:lang w:val="en-US"/>
-          <w14:textFill>
-            <w14:solidFill>
-              <w14:srgbClr w14:val="000000">
-                <w14:alpha w14:val="30017"/>
-              </w14:srgbClr>
-            </w14:solidFill>
-          </w14:textFill>
-        </w:rPr>
-        <w:t xml:space="preserve"> and </w:t>
-      </w:r>
-      <w:r>
-        <w:rPr>
-          <w:outline w:val="0"/>
-          <w:color w:val="000000"/>
-          <w:rtl w:val="0"/>
-          <w:lang w:val="en-US"/>
-          <w14:textFill>
-            <w14:solidFill>
-              <w14:srgbClr w14:val="000000">
-                <w14:alpha w14:val="30017"/>
-              </w14:srgbClr>
-            </w14:solidFill>
-          </w14:textFill>
-        </w:rPr>
-        <w:t>W</w:t>
-      </w:r>
-      <w:r>
-        <w:rPr>
-          <w:outline w:val="0"/>
-          <w:color w:val="000000"/>
-          <w:rtl w:val="0"/>
-          <w:lang w:val="en-US"/>
-          <w14:textFill>
-            <w14:solidFill>
-              <w14:srgbClr w14:val="000000">
-                <w14:alpha w14:val="30017"/>
-              </w14:srgbClr>
-            </w14:solidFill>
-          </w14:textFill>
-        </w:rPr>
-        <w:t xml:space="preserve">indows </w:t>
-      </w:r>
-      <w:r>
-        <w:rPr>
-          <w:outline w:val="0"/>
-          <w:color w:val="000000"/>
-          <w:rtl w:val="0"/>
-          <w:lang w:val="en-US"/>
-          <w14:textFill>
-            <w14:solidFill>
-              <w14:srgbClr w14:val="000000">
-                <w14:alpha w14:val="30017"/>
-              </w14:srgbClr>
-            </w14:solidFill>
-          </w14:textFill>
-        </w:rPr>
-        <w:t>VMs</w:t>
-      </w:r>
-      <w:r>
-        <w:rPr>
-          <w:outline w:val="0"/>
-          <w:color w:val="000000"/>
-          <w14:textFill>
-            <w14:solidFill>
-              <w14:srgbClr w14:val="000000">
-                <w14:alpha w14:val="30017"/>
-              </w14:srgbClr>
-            </w14:solidFill>
-          </w14:textFill>
-        </w:rPr>
-        <w:br w:type="textWrapping"/>
-      </w:r>
-      <w:r>
-        <w:rPr>
-          <w:outline w:val="0"/>
-          <w:color w:val="000000"/>
-          <w:rtl w:val="0"/>
-          <w:lang w:val="en-US"/>
-          <w14:textFill>
-            <w14:solidFill>
-              <w14:srgbClr w14:val="000000">
-                <w14:alpha w14:val="30017"/>
-              </w14:srgbClr>
-            </w14:solidFill>
-          </w14:textFill>
-        </w:rPr>
-        <w:t>Break-fix lead computer hardware (desktops, laptops, phones, etc)</w:t>
+          <w:u w:color="000000"/>
+          <w14:textFill>
+            <w14:solidFill>
+              <w14:srgbClr w14:val="000000">
+                <w14:alpha w14:val="30017"/>
+              </w14:srgbClr>
+            </w14:solidFill>
+          </w14:textFill>
+        </w:rPr>
+      </w:pPr>
+      <w:r>
+        <w:rPr>
+          <w:outline w:val="0"/>
+          <w:color w:val="000000"/>
+          <w:u w:color="000000"/>
+          <w:rtl w:val="0"/>
+          <w:lang w:val="en-US"/>
+          <w14:textFill>
+            <w14:solidFill>
+              <w14:srgbClr w14:val="000000">
+                <w14:alpha w14:val="30017"/>
+              </w14:srgbClr>
+            </w14:solidFill>
+          </w14:textFill>
+        </w:rPr>
+        <w:t>Developed Python package for decrypting Audible DRM audiobooks</w:t>
       </w:r>
     </w:p>
     <w:p>
@@ -1318,31 +1156,199 @@
         <w:rPr>
           <w:outline w:val="0"/>
           <w:color w:val="000000"/>
-          <w14:textFill>
-            <w14:solidFill>
-              <w14:srgbClr w14:val="000000">
-                <w14:alpha w14:val="30017"/>
-              </w14:srgbClr>
-            </w14:solidFill>
-          </w14:textFill>
-        </w:rPr>
-      </w:pPr>
-      <w:r>
-        <w:rPr>
-          <w:outline w:val="0"/>
-          <w:color w:val="000000"/>
-          <w:rtl w:val="0"/>
-          <w:lang w:val="en-US"/>
-          <w14:textFill>
-            <w14:solidFill>
-              <w14:srgbClr w14:val="000000">
-                <w14:alpha w14:val="30017"/>
-              </w14:srgbClr>
-            </w14:solidFill>
-          </w14:textFill>
-        </w:rPr>
-        <w:t>iMac, MacBook, and iPhone repair</w:t>
-      </w:r>
+          <w:u w:color="000000"/>
+          <w14:textFill>
+            <w14:solidFill>
+              <w14:srgbClr w14:val="000000">
+                <w14:alpha w14:val="30017"/>
+              </w14:srgbClr>
+            </w14:solidFill>
+          </w14:textFill>
+        </w:rPr>
+      </w:pPr>
+      <w:r>
+        <w:rPr>
+          <w:outline w:val="0"/>
+          <w:color w:val="000000"/>
+          <w:u w:color="000000"/>
+          <w:rtl w:val="0"/>
+          <w:lang w:val="en-US"/>
+          <w14:textFill>
+            <w14:solidFill>
+              <w14:srgbClr w14:val="000000">
+                <w14:alpha w14:val="30017"/>
+              </w14:srgbClr>
+            </w14:solidFill>
+          </w14:textFill>
+        </w:rPr>
+        <w:t>Top 10% of active users on Stack Overflow in 2023</w:t>
+      </w:r>
+    </w:p>
+    <w:p>
+      <w:pPr>
+        <w:pStyle w:val="Body"/>
+        <w:rPr>
+          <w:outline w:val="0"/>
+          <w:color w:val="000000"/>
+          <w14:textFill>
+            <w14:solidFill>
+              <w14:srgbClr w14:val="000000">
+                <w14:alpha w14:val="30017"/>
+              </w14:srgbClr>
+            </w14:solidFill>
+          </w14:textFill>
+        </w:rPr>
+      </w:pPr>
+      <w:r>
+        <w:rPr>
+          <w:outline w:val="0"/>
+          <w:color w:val="000000"/>
+          <w:rtl w:val="0"/>
+          <w:lang w:val="en-US"/>
+          <w14:textFill>
+            <w14:solidFill>
+              <w14:srgbClr w14:val="000000">
+                <w14:alpha w14:val="30017"/>
+              </w14:srgbClr>
+            </w14:solidFill>
+          </w14:textFill>
+        </w:rPr>
+        <w:t>Coordinate changes in public projects across multi-national team</w:t>
+      </w:r>
+    </w:p>
+    <w:p>
+      <w:pPr>
+        <w:pStyle w:val="Body"/>
+        <w:rPr>
+          <w:outline w:val="0"/>
+          <w:color w:val="000000"/>
+          <w14:textFill>
+            <w14:solidFill>
+              <w14:srgbClr w14:val="000000">
+                <w14:alpha w14:val="30017"/>
+              </w14:srgbClr>
+            </w14:solidFill>
+          </w14:textFill>
+        </w:rPr>
+      </w:pPr>
+      <w:r>
+        <w:rPr>
+          <w:outline w:val="0"/>
+          <w:color w:val="000000"/>
+          <w:rtl w:val="0"/>
+          <w:lang w:val="en-US"/>
+          <w14:textFill>
+            <w14:solidFill>
+              <w14:srgbClr w14:val="000000">
+                <w14:alpha w14:val="30017"/>
+              </w14:srgbClr>
+            </w14:solidFill>
+          </w14:textFill>
+        </w:rPr>
+        <w:t>Nginx webserver support</w:t>
+      </w:r>
+    </w:p>
+    <w:p>
+      <w:pPr>
+        <w:pStyle w:val="Body"/>
+        <w:rPr>
+          <w:outline w:val="0"/>
+          <w:color w:val="000000"/>
+          <w14:textFill>
+            <w14:solidFill>
+              <w14:srgbClr w14:val="000000">
+                <w14:alpha w14:val="30017"/>
+              </w14:srgbClr>
+            </w14:solidFill>
+          </w14:textFill>
+        </w:rPr>
+      </w:pPr>
+      <w:r>
+        <w:rPr>
+          <w:outline w:val="0"/>
+          <w:color w:val="000000"/>
+          <w:rtl w:val="0"/>
+          <w:lang w:val="en-US"/>
+          <w14:textFill>
+            <w14:solidFill>
+              <w14:srgbClr w14:val="000000">
+                <w14:alpha w14:val="30017"/>
+              </w14:srgbClr>
+            </w14:solidFill>
+          </w14:textFill>
+        </w:rPr>
+        <w:t>DNS records/domain hosting</w:t>
+      </w:r>
+    </w:p>
+    <w:p>
+      <w:pPr>
+        <w:pStyle w:val="Body"/>
+        <w:rPr>
+          <w:outline w:val="0"/>
+          <w:color w:val="000000"/>
+          <w14:textFill>
+            <w14:solidFill>
+              <w14:srgbClr w14:val="000000">
+                <w14:alpha w14:val="30017"/>
+              </w14:srgbClr>
+            </w14:solidFill>
+          </w14:textFill>
+        </w:rPr>
+      </w:pPr>
+      <w:r>
+        <w:rPr>
+          <w:outline w:val="0"/>
+          <w:color w:val="000000"/>
+          <w:rtl w:val="0"/>
+          <w:lang w:val="en-US"/>
+          <w14:textFill>
+            <w14:solidFill>
+              <w14:srgbClr w14:val="000000">
+                <w14:alpha w14:val="30017"/>
+              </w14:srgbClr>
+            </w14:solidFill>
+          </w14:textFill>
+        </w:rPr>
+        <w:t>Docker containerization</w:t>
+      </w:r>
+    </w:p>
+    <w:p>
+      <w:pPr>
+        <w:pStyle w:val="Body"/>
+        <w:rPr>
+          <w:outline w:val="0"/>
+          <w:color w:val="000000"/>
+          <w14:textFill>
+            <w14:solidFill>
+              <w14:srgbClr w14:val="000000">
+                <w14:alpha w14:val="30017"/>
+              </w14:srgbClr>
+            </w14:solidFill>
+          </w14:textFill>
+        </w:rPr>
+      </w:pPr>
+      <w:r>
+        <w:rPr>
+          <w:outline w:val="0"/>
+          <w:color w:val="000000"/>
+          <w:rtl w:val="0"/>
+          <w:lang w:val="en-US"/>
+          <w14:textFill>
+            <w14:solidFill>
+              <w14:srgbClr w14:val="000000">
+                <w14:alpha w14:val="30017"/>
+              </w14:srgbClr>
+            </w14:solidFill>
+          </w14:textFill>
+        </w:rPr>
+        <w:t>Virtual private servers, Linux</w:t>
+      </w:r>
+    </w:p>
+    <w:p>
+      <w:pPr>
+        <w:pStyle w:val="date-right"/>
+        <w:bidi w:val="0"/>
+      </w:pPr>
     </w:p>
     <w:p>
       <w:pPr>

</xml_diff>

<commit_message>
Add short link to updated resume
</commit_message>
<xml_diff>
--- a/Isaac Lyons Resume.docx
+++ b/Isaac Lyons Resume.docx
@@ -748,7 +748,32 @@
 <file path=word/footer1.xml><?xml version="1.0" encoding="utf-8"?>
 <w:ftr xmlns:r="http://schemas.openxmlformats.org/officeDocument/2006/relationships" xmlns:wp="http://schemas.openxmlformats.org/drawingml/2006/wordprocessingDrawing" xmlns:w="http://schemas.openxmlformats.org/wordprocessingml/2006/main" xmlns:w10="urn:schemas-microsoft-com:office:word" xmlns:w14="http://schemas.microsoft.com/office/word/2010/wordml" xmlns:wps="http://schemas.microsoft.com/office/word/2010/wordprocessingShape" xmlns:wpg="http://schemas.microsoft.com/office/word/2010/wordprocessingGroup" xmlns:mc="http://schemas.openxmlformats.org/markup-compatibility/2006" xmlns:v="urn:schemas-microsoft-com:vml" xmlns:o="urn:schemas-microsoft-com:office:office" xmlns:m="http://schemas.openxmlformats.org/officeDocument/2006/math" mc:Ignorable="w14">
   <w:p>
-    <w:r/>
+    <w:pPr>
+      <w:pStyle w:val="Header &amp; Footer"/>
+      <w:tabs>
+        <w:tab w:val="center" w:pos="4680"/>
+        <w:tab w:val="right" w:pos="9360"/>
+        <w:tab w:val="clear" w:pos="9020"/>
+      </w:tabs>
+      <w:jc w:val="left"/>
+    </w:pPr>
+    <w:r>
+      <w:tab/>
+    </w:r>
+    <w:r>
+      <w:rPr>
+        <w:rtl w:val="0"/>
+        <w:lang w:val="en-US"/>
+      </w:rPr>
+      <w:t xml:space="preserve">View the most recent version of this resume on GitHub: </w:t>
+    </w:r>
+    <w:r>
+      <w:rPr>
+        <w:rtl w:val="0"/>
+        <w:lang w:val="en-US"/>
+      </w:rPr>
+      <w:t>https://runty.link/resume</w:t>
+    </w:r>
   </w:p>
 </w:ftr>
 </file>

</xml_diff>

<commit_message>
Add powershell and bash experience
</commit_message>
<xml_diff>
--- a/Isaac Lyons Resume.docx
+++ b/Isaac Lyons Resume.docx
@@ -176,6 +176,18 @@
         <w:rPr>
           <w:rtl w:val="0"/>
         </w:rPr>
+        <w:t>Powershell and bash script writing/deploying</w:t>
+      </w:r>
+    </w:p>
+    <w:p>
+      <w:pPr>
+        <w:pStyle w:val="Body"/>
+        <w:bidi w:val="0"/>
+      </w:pPr>
+      <w:r>
+        <w:rPr>
+          <w:rtl w:val="0"/>
+        </w:rPr>
         <w:t>Office 365/InTune/ActiveDirectory</w:t>
       </w:r>
     </w:p>
@@ -356,6 +368,18 @@
         </w:rPr>
         <w:t xml:space="preserve"> in Docker</w:t>
       </w:r>
+    </w:p>
+    <w:p>
+      <w:pPr>
+        <w:pStyle w:val="Body"/>
+        <w:bidi w:val="0"/>
+      </w:pPr>
+      <w:r>
+        <w:rPr>
+          <w:rtl w:val="0"/>
+        </w:rPr>
+        <w:t>Powershell and bash script writing/deploying</w:t>
+      </w:r>
       <w:r>
         <w:br w:type="textWrapping"/>
       </w:r>
@@ -468,35 +492,53 @@
     <w:p>
       <w:pPr>
         <w:pStyle w:val="Heading 3"/>
-        <w:bidi w:val="0"/>
-      </w:pPr>
-      <w:r>
-        <w:rPr>
-          <w:rtl w:val="0"/>
+        <w:rPr>
+          <w:sz w:val="22"/>
+          <w:szCs w:val="22"/>
+        </w:rPr>
+      </w:pPr>
+      <w:r>
+        <w:rPr>
+          <w:sz w:val="22"/>
+          <w:szCs w:val="22"/>
+          <w:rtl w:val="0"/>
+          <w:lang w:val="en-US"/>
         </w:rPr>
         <w:t xml:space="preserve">Repair Center Team Lead </w:t>
       </w:r>
       <w:r>
         <w:rPr>
-          <w:rtl w:val="0"/>
+          <w:sz w:val="22"/>
+          <w:szCs w:val="22"/>
+          <w:rtl w:val="0"/>
+          <w:lang w:val="en-US"/>
         </w:rPr>
         <w:t>– </w:t>
       </w:r>
       <w:r>
         <w:rPr>
-          <w:rtl w:val="0"/>
+          <w:sz w:val="22"/>
+          <w:szCs w:val="22"/>
+          <w:rtl w:val="0"/>
+          <w:lang w:val="en-US"/>
         </w:rPr>
         <w:t>Service Quick</w:t>
       </w:r>
       <w:r>
         <w:rPr>
-          <w:rtl w:val="0"/>
+          <w:sz w:val="22"/>
+          <w:szCs w:val="22"/>
+          <w:rtl w:val="0"/>
+          <w:lang w:val="en-US"/>
         </w:rPr>
         <w:t xml:space="preserve"> – </w:t>
       </w:r>
       <w:r>
         <w:rPr>
-          <w:rtl w:val="0"/>
+          <w:sz w:val="22"/>
+          <w:szCs w:val="22"/>
+          <w:rtl w:val="0"/>
+          <w:lang w:val="en-US"/>
         </w:rPr>
         <w:t xml:space="preserve">Atlanta, GA    </w:t>
         <w:tab/>
@@ -504,13 +546,19 @@
       </w:r>
       <w:r>
         <w:rPr>
-          <w:rtl w:val="0"/>
+          <w:sz w:val="22"/>
+          <w:szCs w:val="22"/>
+          <w:rtl w:val="0"/>
+          <w:lang w:val="en-US"/>
         </w:rPr>
         <w:t xml:space="preserve">– </w:t>
       </w:r>
       <w:r>
         <w:rPr>
-          <w:rtl w:val="0"/>
+          <w:sz w:val="22"/>
+          <w:szCs w:val="22"/>
+          <w:rtl w:val="0"/>
+          <w:lang w:val="en-US"/>
         </w:rPr>
         <w:t>Sep 2020)</w:t>
       </w:r>
@@ -518,50 +566,75 @@
     <w:p>
       <w:pPr>
         <w:pStyle w:val="Heading 3"/>
-        <w:bidi w:val="0"/>
-      </w:pPr>
-      <w:r>
-        <w:rPr>
-          <w:rtl w:val="0"/>
+        <w:rPr>
+          <w:sz w:val="22"/>
+          <w:szCs w:val="22"/>
+        </w:rPr>
+      </w:pPr>
+      <w:r>
+        <w:rPr>
+          <w:sz w:val="22"/>
+          <w:szCs w:val="22"/>
+          <w:rtl w:val="0"/>
+          <w:lang w:val="en-US"/>
         </w:rPr>
         <w:t xml:space="preserve">Call Center Agent </w:t>
       </w:r>
       <w:r>
         <w:rPr>
-          <w:rtl w:val="0"/>
+          <w:sz w:val="22"/>
+          <w:szCs w:val="22"/>
+          <w:rtl w:val="0"/>
+          <w:lang w:val="en-US"/>
         </w:rPr>
         <w:t>– </w:t>
       </w:r>
       <w:r>
         <w:rPr>
-          <w:rtl w:val="0"/>
+          <w:sz w:val="22"/>
+          <w:szCs w:val="22"/>
+          <w:rtl w:val="0"/>
+          <w:lang w:val="en-US"/>
         </w:rPr>
         <w:t xml:space="preserve">Afni, inc </w:t>
       </w:r>
       <w:r>
         <w:rPr>
-          <w:rtl w:val="0"/>
+          <w:sz w:val="22"/>
+          <w:szCs w:val="22"/>
+          <w:rtl w:val="0"/>
+          <w:lang w:val="en-US"/>
         </w:rPr>
         <w:t>– </w:t>
       </w:r>
       <w:r>
         <w:rPr>
-          <w:rtl w:val="0"/>
+          <w:sz w:val="22"/>
+          <w:szCs w:val="22"/>
+          <w:rtl w:val="0"/>
+          <w:lang w:val="en-US"/>
         </w:rPr>
         <w:t xml:space="preserve">Bloomington, IL </w:t>
         <w:tab/>
         <w:tab/>
+        <w:tab/>
         <w:t xml:space="preserve">    (Sept-2017</w:t>
       </w:r>
       <w:r>
         <w:rPr>
-          <w:rtl w:val="0"/>
+          <w:sz w:val="22"/>
+          <w:szCs w:val="22"/>
+          <w:rtl w:val="0"/>
+          <w:lang w:val="en-US"/>
         </w:rPr>
         <w:t>–</w:t>
       </w:r>
       <w:r>
         <w:rPr>
-          <w:rtl w:val="0"/>
+          <w:sz w:val="22"/>
+          <w:szCs w:val="22"/>
+          <w:rtl w:val="0"/>
+          <w:lang w:val="en-US"/>
         </w:rPr>
         <w:t>July-2018)</w:t>
       </w:r>

</xml_diff>

<commit_message>
mention service now and macos more explicitly
</commit_message>
<xml_diff>
--- a/Isaac Lyons Resume.docx
+++ b/Isaac Lyons Resume.docx
@@ -95,7 +95,7 @@
         <w:rPr>
           <w:rtl w:val="0"/>
         </w:rPr>
-        <w:t>Experience with ITIL environment</w:t>
+        <w:t>Document all calls through ServiceNow</w:t>
       </w:r>
     </w:p>
     <w:p>
@@ -164,7 +164,7 @@
         <w:rPr>
           <w:rtl w:val="0"/>
         </w:rPr>
-        <w:t>Remote support for PC/macOS workstations</w:t>
+        <w:t>Remote troubleshoot and configuration for Windows and macOS workstations</w:t>
       </w:r>
     </w:p>
     <w:p>

</xml_diff>

<commit_message>
Standardize job titles, highligh SureLock experience
</commit_message>
<xml_diff>
--- a/Isaac Lyons Resume.docx
+++ b/Isaac Lyons Resume.docx
@@ -23,31 +23,35 @@
         <w:rPr>
           <w:rtl w:val="0"/>
         </w:rPr>
-        <w:t xml:space="preserve">Service Desk Agent </w:t>
-      </w:r>
-      <w:r>
-        <w:rPr>
-          <w:rtl w:val="0"/>
-        </w:rPr>
-        <w:t xml:space="preserve">– </w:t>
-      </w:r>
-      <w:r>
-        <w:rPr>
-          <w:rtl w:val="0"/>
+        <w:t>Desktop Support Tech</w:t>
+      </w:r>
+      <w:r>
+        <w:rPr>
+          <w:rtl w:val="0"/>
+          <w:lang w:val="en-US"/>
+        </w:rPr>
+        <w:t xml:space="preserve"> – </w:t>
+      </w:r>
+      <w:r>
+        <w:rPr>
+          <w:rtl w:val="0"/>
+          <w:lang w:val="en-US"/>
         </w:rPr>
         <w:t>The Standard Insurance</w:t>
       </w:r>
       <w:r>
         <w:rPr>
           <w:rtl w:val="0"/>
+          <w:lang w:val="en-US"/>
         </w:rPr>
         <w:t xml:space="preserve"> – </w:t>
       </w:r>
       <w:r>
         <w:rPr>
           <w:rtl w:val="0"/>
-        </w:rPr>
-        <w:t xml:space="preserve">Remote       (Feb 2024 </w:t>
+          <w:lang w:val="en-US"/>
+        </w:rPr>
+        <w:t xml:space="preserve">Remote  (Feb 2024 </w:t>
       </w:r>
       <w:r>
         <w:rPr>
@@ -58,6 +62,7 @@
       <w:r>
         <w:rPr>
           <w:rtl w:val="0"/>
+          <w:lang w:val="en-US"/>
         </w:rPr>
         <w:t xml:space="preserve"> April 2024)</w:t>
       </w:r>
@@ -113,33 +118,36 @@
         <w:rPr>
           <w:rtl w:val="0"/>
         </w:rPr>
-        <w:t xml:space="preserve">Systems Engineer </w:t>
-      </w:r>
-      <w:r>
-        <w:rPr>
-          <w:rtl w:val="0"/>
-        </w:rPr>
-        <w:t xml:space="preserve">– </w:t>
-      </w:r>
-      <w:r>
-        <w:rPr>
-          <w:rtl w:val="0"/>
+        <w:t>Desktop Support Tech</w:t>
+      </w:r>
+      <w:r>
+        <w:rPr>
+          <w:rtl w:val="0"/>
+          <w:lang w:val="en-US"/>
+        </w:rPr>
+        <w:t xml:space="preserve"> – </w:t>
+      </w:r>
+      <w:r>
+        <w:rPr>
+          <w:rtl w:val="0"/>
+          <w:lang w:val="en-US"/>
         </w:rPr>
         <w:t xml:space="preserve">Setton Consulting </w:t>
       </w:r>
       <w:r>
         <w:rPr>
           <w:rtl w:val="0"/>
+          <w:lang w:val="en-US"/>
         </w:rPr>
         <w:t>– </w:t>
       </w:r>
       <w:r>
         <w:rPr>
           <w:rtl w:val="0"/>
+          <w:lang w:val="en-US"/>
         </w:rPr>
         <w:t xml:space="preserve">Remote </w:t>
         <w:tab/>
-        <w:tab/>
         <w:t xml:space="preserve">    (Sep 2023 </w:t>
       </w:r>
       <w:r>
@@ -151,6 +159,7 @@
       <w:r>
         <w:rPr>
           <w:rtl w:val="0"/>
+          <w:lang w:val="en-US"/>
         </w:rPr>
         <w:t xml:space="preserve"> Dec 2023)</w:t>
       </w:r>
@@ -217,42 +226,49 @@
       <w:r>
         <w:rPr>
           <w:rtl w:val="0"/>
+          <w:lang w:val="en-US"/>
         </w:rPr>
         <w:t xml:space="preserve">Senior Tech Support Associate </w:t>
       </w:r>
       <w:r>
         <w:rPr>
           <w:rtl w:val="0"/>
+          <w:lang w:val="en-US"/>
         </w:rPr>
         <w:t xml:space="preserve">– </w:t>
       </w:r>
       <w:r>
         <w:rPr>
           <w:rtl w:val="0"/>
+          <w:lang w:val="en-US"/>
         </w:rPr>
         <w:t xml:space="preserve">Infosys Inc. </w:t>
       </w:r>
       <w:r>
         <w:rPr>
           <w:rtl w:val="0"/>
+          <w:lang w:val="en-US"/>
         </w:rPr>
         <w:t xml:space="preserve">– </w:t>
       </w:r>
       <w:r>
         <w:rPr>
           <w:rtl w:val="0"/>
+          <w:lang w:val="en-US"/>
         </w:rPr>
         <w:t xml:space="preserve">Raleigh, NC (May 2022 </w:t>
       </w:r>
       <w:r>
         <w:rPr>
           <w:rtl w:val="0"/>
+          <w:lang w:val="en-US"/>
         </w:rPr>
         <w:t xml:space="preserve">– </w:t>
       </w:r>
       <w:r>
         <w:rPr>
           <w:rtl w:val="0"/>
+          <w:lang w:val="en-US"/>
         </w:rPr>
         <w:t>Sep 2023)</w:t>
       </w:r>
@@ -316,25 +332,33 @@
       <w:r>
         <w:rPr>
           <w:rtl w:val="0"/>
-        </w:rPr>
-        <w:t xml:space="preserve">Network Administrator </w:t>
-      </w:r>
-      <w:r>
-        <w:rPr>
-          <w:rtl w:val="0"/>
-        </w:rPr>
-        <w:t>– </w:t>
-      </w:r>
-      <w:r>
-        <w:rPr>
-          <w:rtl w:val="0"/>
-          <w:lang w:val="nl-NL"/>
+          <w:lang w:val="en-US"/>
+        </w:rPr>
+        <w:t xml:space="preserve">Desktop Support Tech </w:t>
+      </w:r>
+      <w:r>
+        <w:rPr>
+          <w:rtl w:val="0"/>
+        </w:rPr>
+        <w:t>–</w:t>
+      </w:r>
+      <w:r>
+        <w:rPr>
+          <w:rtl w:val="0"/>
+          <w:lang w:val="en-US"/>
+        </w:rPr>
+        <w:t> </w:t>
+      </w:r>
+      <w:r>
+        <w:rPr>
+          <w:rtl w:val="0"/>
         </w:rPr>
         <w:t>SureLock Technolog</w:t>
       </w:r>
       <w:r>
         <w:rPr>
           <w:rtl w:val="0"/>
+          <w:lang w:val="en-US"/>
         </w:rPr>
         <w:t xml:space="preserve">y </w:t>
       </w:r>
@@ -342,23 +366,26 @@
         <w:rPr>
           <w:rtl w:val="0"/>
         </w:rPr>
+        <w:t>–</w:t>
+      </w:r>
+      <w:r>
+        <w:rPr>
+          <w:rtl w:val="0"/>
+          <w:lang w:val="en-US"/>
+        </w:rPr>
+        <w:t xml:space="preserve"> Atlanta, GA (Mar 2021 </w:t>
+      </w:r>
+      <w:r>
+        <w:rPr>
+          <w:rtl w:val="0"/>
+          <w:lang w:val="en-US"/>
+        </w:rPr>
         <w:t xml:space="preserve">– </w:t>
       </w:r>
       <w:r>
         <w:rPr>
           <w:rtl w:val="0"/>
-        </w:rPr>
-        <w:t xml:space="preserve">Atlanta, GA (Mar 2021 </w:t>
-      </w:r>
-      <w:r>
-        <w:rPr>
-          <w:rtl w:val="0"/>
-        </w:rPr>
-        <w:t xml:space="preserve">– </w:t>
-      </w:r>
-      <w:r>
-        <w:rPr>
-          <w:rtl w:val="0"/>
+          <w:lang w:val="en-US"/>
         </w:rPr>
         <w:t>Mar 2022)</w:t>
       </w:r>
@@ -372,25 +399,49 @@
         <w:rPr>
           <w:rtl w:val="0"/>
         </w:rPr>
-        <w:t xml:space="preserve">Developed/hosted/supported custom </w:t>
-      </w:r>
-      <w:r>
-        <w:rPr>
-          <w:rtl w:val="0"/>
-        </w:rPr>
-        <w:t>Django</w:t>
-      </w:r>
-      <w:r>
-        <w:rPr>
-          <w:rtl w:val="0"/>
-        </w:rPr>
-        <w:t xml:space="preserve"> application</w:t>
-      </w:r>
-      <w:r>
-        <w:rPr>
-          <w:rtl w:val="0"/>
-        </w:rPr>
-        <w:t xml:space="preserve"> in Docker</w:t>
+        <w:t>Tier</w:t>
+      </w:r>
+      <w:r>
+        <w:rPr>
+          <w:rtl w:val="0"/>
+        </w:rPr>
+        <w:t xml:space="preserve"> </w:t>
+      </w:r>
+      <w:r>
+        <w:rPr>
+          <w:rtl w:val="0"/>
+        </w:rPr>
+        <w:t>1/</w:t>
+      </w:r>
+      <w:r>
+        <w:rPr>
+          <w:rtl w:val="0"/>
+        </w:rPr>
+        <w:t>2 support re</w:t>
+      </w:r>
+      <w:r>
+        <w:rPr>
+          <w:rtl w:val="0"/>
+        </w:rPr>
+        <w:t>q</w:t>
+      </w:r>
+      <w:r>
+        <w:rPr>
+          <w:rtl w:val="0"/>
+        </w:rPr>
+        <w:t>uests for internal and e</w:t>
+      </w:r>
+      <w:r>
+        <w:rPr>
+          <w:rtl w:val="0"/>
+        </w:rPr>
+        <w:t>x</w:t>
+      </w:r>
+      <w:r>
+        <w:rPr>
+          <w:rtl w:val="0"/>
+        </w:rPr>
+        <w:t>ternal customers</w:t>
       </w:r>
     </w:p>
     <w:p>
@@ -402,104 +453,83 @@
         <w:rPr>
           <w:rtl w:val="0"/>
         </w:rPr>
-        <w:t>Powershell and bash script writing/deploying</w:t>
+        <w:t>Active Directory user creation, password update, permissions editing</w:t>
+      </w:r>
+    </w:p>
+    <w:p>
+      <w:pPr>
+        <w:pStyle w:val="Body"/>
+        <w:bidi w:val="0"/>
+      </w:pPr>
+      <w:r>
+        <w:rPr>
+          <w:rtl w:val="0"/>
+        </w:rPr>
+        <w:t>Asset management and procurement</w:t>
+      </w:r>
+    </w:p>
+    <w:p>
+      <w:pPr>
+        <w:pStyle w:val="Body"/>
+        <w:bidi w:val="0"/>
+      </w:pPr>
+      <w:r>
+        <w:rPr>
+          <w:rtl w:val="0"/>
+        </w:rPr>
+        <w:t>End-user device imaging and repair</w:t>
+      </w:r>
+      <w:r>
+        <w:rPr>
+          <w:rtl w:val="0"/>
+        </w:rPr>
+        <w:t xml:space="preserve"> (desktops, laptops, phones,</w:t>
+      </w:r>
+      <w:r>
+        <w:rPr>
+          <w:rtl w:val="0"/>
+        </w:rPr>
+        <w:t xml:space="preserve"> tablets</w:t>
+      </w:r>
+      <w:r>
+        <w:rPr>
+          <w:rtl w:val="0"/>
+        </w:rPr>
+        <w:t>)</w:t>
+      </w:r>
+    </w:p>
+    <w:p>
+      <w:pPr>
+        <w:pStyle w:val="Body"/>
+        <w:bidi w:val="0"/>
+      </w:pPr>
+      <w:r>
+        <w:rPr>
+          <w:rtl w:val="0"/>
+        </w:rPr>
+        <w:t>Powershell</w:t>
+      </w:r>
+      <w:r>
+        <w:rPr>
+          <w:rtl w:val="0"/>
+        </w:rPr>
+        <w:t>/bash scripting</w:t>
+      </w:r>
+    </w:p>
+    <w:p>
+      <w:pPr>
+        <w:pStyle w:val="Body"/>
+        <w:bidi w:val="0"/>
+      </w:pPr>
+      <w:r>
+        <w:rPr>
+          <w:rtl w:val="0"/>
+        </w:rPr>
+        <w:t>Linux and Windows VM management (HyperV)</w:t>
       </w:r>
       <w:r>
         <w:br w:type="textWrapping"/>
       </w:r>
-      <w:r>
-        <w:rPr>
-          <w:rtl w:val="0"/>
-        </w:rPr>
-        <w:t>Resolved tier</w:t>
-      </w:r>
-      <w:r>
-        <w:rPr>
-          <w:rtl w:val="0"/>
-        </w:rPr>
-        <w:t xml:space="preserve"> </w:t>
-      </w:r>
-      <w:r>
-        <w:rPr>
-          <w:rtl w:val="0"/>
-        </w:rPr>
-        <w:t xml:space="preserve">1/ tier </w:t>
-      </w:r>
-      <w:r>
-        <w:rPr>
-          <w:rtl w:val="0"/>
-        </w:rPr>
-        <w:t>2 support re</w:t>
-      </w:r>
-      <w:r>
-        <w:rPr>
-          <w:rtl w:val="0"/>
-        </w:rPr>
-        <w:t>q</w:t>
-      </w:r>
-      <w:r>
-        <w:rPr>
-          <w:rtl w:val="0"/>
-        </w:rPr>
-        <w:t>uests for internal and e</w:t>
-      </w:r>
-      <w:r>
-        <w:rPr>
-          <w:rtl w:val="0"/>
-        </w:rPr>
-        <w:t>x</w:t>
-      </w:r>
-      <w:r>
-        <w:rPr>
-          <w:rtl w:val="0"/>
-        </w:rPr>
-        <w:t>ternal customers</w:t>
-      </w:r>
-    </w:p>
-    <w:p>
-      <w:pPr>
-        <w:pStyle w:val="Body"/>
-        <w:bidi w:val="0"/>
-      </w:pPr>
-      <w:r>
-        <w:rPr>
-          <w:rtl w:val="0"/>
-        </w:rPr>
-        <w:t>Linux and Windows VM management (HyperV)</w:t>
-      </w:r>
-      <w:r>
-        <w:br w:type="textWrapping"/>
-      </w:r>
-      <w:r>
-        <w:rPr>
-          <w:rtl w:val="0"/>
-        </w:rPr>
-        <w:t>Lead computer repair</w:t>
-      </w:r>
-      <w:r>
-        <w:rPr>
-          <w:rtl w:val="0"/>
-        </w:rPr>
-        <w:t xml:space="preserve"> (desktops, laptops, phones,</w:t>
-      </w:r>
-      <w:r>
-        <w:rPr>
-          <w:rtl w:val="0"/>
-        </w:rPr>
-        <w:t xml:space="preserve"> tablets</w:t>
-      </w:r>
-      <w:r>
-        <w:rPr>
-          <w:rtl w:val="0"/>
-        </w:rPr>
-        <w:t>)</w:t>
-      </w:r>
-    </w:p>
-    <w:p>
-      <w:pPr>
-        <w:pStyle w:val="Body"/>
-        <w:bidi w:val="0"/>
-      </w:pPr>
       <w:r>
         <w:rPr>
           <w:rtl w:val="0"/>
@@ -564,7 +594,8 @@
           <w:rtl w:val="0"/>
           <w:lang w:val="en-US"/>
         </w:rPr>
-        <w:t xml:space="preserve">Atlanta, GA    </w:t>
+        <w:t xml:space="preserve">Atlanta, GA </w:t>
+        <w:tab/>
         <w:tab/>
         <w:t xml:space="preserve">    (May 2019 </w:t>
       </w:r>
@@ -638,11 +669,11 @@
           <w:rtl w:val="0"/>
           <w:lang w:val="en-US"/>
         </w:rPr>
-        <w:t xml:space="preserve">Bloomington, IL </w:t>
+        <w:t>Bloomington, IL</w:t>
         <w:tab/>
         <w:tab/>
         <w:tab/>
-        <w:t xml:space="preserve">    (Sept-2017</w:t>
+        <w:t xml:space="preserve">    (Sep 2017 </w:t>
       </w:r>
       <w:r>
         <w:rPr>
@@ -651,7 +682,7 @@
           <w:rtl w:val="0"/>
           <w:lang w:val="en-US"/>
         </w:rPr>
-        <w:t>–</w:t>
+        <w:t xml:space="preserve">– </w:t>
       </w:r>
       <w:r>
         <w:rPr>
@@ -660,7 +691,7 @@
           <w:rtl w:val="0"/>
           <w:lang w:val="en-US"/>
         </w:rPr>
-        <w:t>July-2018)</w:t>
+        <w:t>July 2018)</w:t>
       </w:r>
     </w:p>
     <w:p>
@@ -691,45 +722,6 @@
           <w:rtl w:val="0"/>
         </w:rPr>
         <w:t>Independently created 2 iOS apps in Swift (I Got Gas and Snowclock), with another on the way!</w:t>
-      </w:r>
-    </w:p>
-    <w:p>
-      <w:pPr>
-        <w:pStyle w:val="Body"/>
-        <w:bidi w:val="0"/>
-      </w:pPr>
-      <w:r>
-        <w:rPr>
-          <w:rtl w:val="0"/>
-        </w:rPr>
-        <w:t>Developed Python package for decrypting Audible DRM audiobooks (</w:t>
-      </w:r>
-      <w:r>
-        <w:rPr/>
-        <w:fldChar w:fldCharType="begin" w:fldLock="0"/>
-      </w:r>
-      <w:r>
-        <w:instrText xml:space="preserve"> HYPERLINK "http://GitHub.com/snowskeleton/snowcrypt"</w:instrText>
-      </w:r>
-      <w:r>
-        <w:rPr/>
-        <w:fldChar w:fldCharType="separate" w:fldLock="0"/>
-      </w:r>
-      <w:r>
-        <w:rPr>
-          <w:rtl w:val="0"/>
-        </w:rPr>
-        <w:t>GitHub.com/snowskeleton/snowcrypt</w:t>
-      </w:r>
-      <w:r>
-        <w:rPr/>
-        <w:fldChar w:fldCharType="end" w:fldLock="0"/>
-      </w:r>
-      <w:r>
-        <w:rPr>
-          <w:rtl w:val="0"/>
-        </w:rPr>
-        <w:t>)</w:t>
       </w:r>
     </w:p>
     <w:p>
@@ -1588,7 +1580,7 @@
       <w:u w:val="none"/>
       <w:shd w:val="nil" w:color="auto" w:fill="auto"/>
       <w:vertAlign w:val="baseline"/>
-      <w:lang w:val="en-US"/>
+      <w:lang w:val="nl-NL"/>
       <w14:textOutline>
         <w14:noFill/>
       </w14:textOutline>

</xml_diff>